<commit_message>
Kimbs adventure, lost to time.
</commit_message>
<xml_diff>
--- a/DF/Operation Rescue Dwarf et al.docx
+++ b/DF/Operation Rescue Dwarf et al.docx
@@ -1,15 +1,28 @@
 
 <file path=word/document.xml><?xml version="1.0" encoding="utf-8"?>
 <w:document xmlns:wpc="http://schemas.microsoft.com/office/word/2010/wordprocessingCanvas" xmlns:cx="http://schemas.microsoft.com/office/drawing/2014/chartex" xmlns:cx1="http://schemas.microsoft.com/office/drawing/2015/9/8/chartex" xmlns:cx2="http://schemas.microsoft.com/office/drawing/2015/10/21/chartex" xmlns:cx3="http://schemas.microsoft.com/office/drawing/2016/5/9/chartex" xmlns:cx4="http://schemas.microsoft.com/office/drawing/2016/5/10/chartex" xmlns:cx5="http://schemas.microsoft.com/office/drawing/2016/5/11/chartex" xmlns:cx6="http://schemas.microsoft.com/office/drawing/2016/5/12/chartex" xmlns:cx7="http://schemas.microsoft.com/office/drawing/2016/5/13/chartex" xmlns:cx8="http://schemas.microsoft.com/office/drawing/2016/5/14/chartex" xmlns:mc="http://schemas.openxmlformats.org/markup-compatibility/2006" xmlns:aink="http://schemas.microsoft.com/office/drawing/2016/ink" xmlns:am3d="http://schemas.microsoft.com/office/drawing/2017/model3d" xmlns:o="urn:schemas-microsoft-com:office:office" xmlns:r="http://schemas.openxmlformats.org/officeDocument/2006/relationships" xmlns:m="http://schemas.openxmlformats.org/officeDocument/2006/math" xmlns:v="urn:schemas-microsoft-com:vml" xmlns:wp14="http://schemas.microsoft.com/office/word/2010/wordprocessingDrawing" xmlns:wp="http://schemas.openxmlformats.org/drawingml/2006/wordprocessingDrawing" xmlns:w10="urn:schemas-microsoft-com:office:word" xmlns:w="http://schemas.openxmlformats.org/wordprocessingml/2006/main" xmlns:w14="http://schemas.microsoft.com/office/word/2010/wordml" xmlns:w15="http://schemas.microsoft.com/office/word/2012/wordml" xmlns:w16cex="http://schemas.microsoft.com/office/word/2018/wordml/cex" xmlns:w16cid="http://schemas.microsoft.com/office/word/2016/wordml/cid" xmlns:w16="http://schemas.microsoft.com/office/word/2018/wordml" xmlns:w16se="http://schemas.microsoft.com/office/word/2015/wordml/symex" xmlns:wpg="http://schemas.microsoft.com/office/word/2010/wordprocessingGroup" xmlns:wpi="http://schemas.microsoft.com/office/word/2010/wordprocessingInk" xmlns:wne="http://schemas.microsoft.com/office/word/2006/wordml" xmlns:wps="http://schemas.microsoft.com/office/word/2010/wordprocessingShape" mc:Ignorable="w14 w15 w16se w16cid w16 w16cex wp14">
+  <w:background w:color="0D0D0D" w:themeColor="text1" w:themeTint="F2"/>
   <w:body>
     <w:p>
-      <w:r>
-        <w:rPr>
-          <w:noProof/>
+      <w:pPr>
+        <w:jc w:val="center"/>
+        <w:rPr>
+          <w:rStyle w:val="Strong"/>
+          <w:color w:val="00B0F0"/>
+          <w:sz w:val="36"/>
+          <w:szCs w:val="36"/>
+        </w:rPr>
+      </w:pPr>
+      <w:r>
+        <w:rPr>
+          <w:rStyle w:val="Strong"/>
+          <w:color w:val="00B0F0"/>
+          <w:sz w:val="36"/>
+          <w:szCs w:val="36"/>
         </w:rPr>
         <w:drawing>
-          <wp:inline distT="0" distB="0" distL="0" distR="0" wp14:anchorId="3B92DACD" wp14:editId="15D88EC0">
-            <wp:extent cx="6858000" cy="2255520"/>
+          <wp:inline distT="0" distB="0" distL="0" distR="0" wp14:anchorId="3B92DACD" wp14:editId="457B4D04">
+            <wp:extent cx="8022238" cy="2638425"/>
             <wp:effectExtent l="0" t="0" r="0" b="0"/>
             <wp:docPr id="1" name="Picture 1"/>
             <wp:cNvGraphicFramePr>
@@ -31,7 +44,7 @@
                   <pic:spPr>
                     <a:xfrm>
                       <a:off x="0" y="0"/>
-                      <a:ext cx="6858000" cy="2255520"/>
+                      <a:ext cx="8053498" cy="2648706"/>
                     </a:xfrm>
                     <a:prstGeom prst="rect">
                       <a:avLst/>
@@ -45,19 +58,84 @@
       </w:r>
     </w:p>
     <w:p>
-      <w:r>
-        <w:t>We’re starting form this fortress (1 of 3) because it’s closest to the dark fortress in the top left “Renownedlie” where there are many prisoners that we want to free.</w:t>
+      <w:pPr>
+        <w:jc w:val="center"/>
+        <w:rPr>
+          <w:rStyle w:val="Strong"/>
+          <w:color w:val="00B0F0"/>
+          <w:sz w:val="36"/>
+          <w:szCs w:val="36"/>
+        </w:rPr>
+      </w:pPr>
+      <w:r>
+        <w:rPr>
+          <w:rStyle w:val="Strong"/>
+          <w:color w:val="00B0F0"/>
+          <w:sz w:val="36"/>
+          <w:szCs w:val="36"/>
+        </w:rPr>
+        <w:t>We’re starting f</w:t>
+      </w:r>
+      <w:r>
+        <w:rPr>
+          <w:rStyle w:val="Strong"/>
+          <w:color w:val="00B0F0"/>
+          <w:sz w:val="36"/>
+          <w:szCs w:val="36"/>
+        </w:rPr>
+        <w:t>r</w:t>
+      </w:r>
+      <w:r>
+        <w:rPr>
+          <w:rStyle w:val="Strong"/>
+          <w:color w:val="00B0F0"/>
+          <w:sz w:val="36"/>
+          <w:szCs w:val="36"/>
+        </w:rPr>
+        <w:t>om this fortress (1 of 3) because it’s closest to the dark fortress in the top left “</w:t>
+      </w:r>
+      <w:proofErr w:type="spellStart"/>
+      <w:r>
+        <w:rPr>
+          <w:rStyle w:val="Strong"/>
+          <w:color w:val="00B0F0"/>
+          <w:sz w:val="36"/>
+          <w:szCs w:val="36"/>
+        </w:rPr>
+        <w:t>Renownedlie</w:t>
+      </w:r>
+      <w:proofErr w:type="spellEnd"/>
+      <w:r>
+        <w:rPr>
+          <w:rStyle w:val="Strong"/>
+          <w:color w:val="00B0F0"/>
+          <w:sz w:val="36"/>
+          <w:szCs w:val="36"/>
+        </w:rPr>
+        <w:t>” where there are many prisoners that we want to free.</w:t>
       </w:r>
     </w:p>
     <w:p>
-      <w:r>
-        <w:rPr>
-          <w:noProof/>
+      <w:pPr>
+        <w:jc w:val="center"/>
+        <w:rPr>
+          <w:rStyle w:val="Strong"/>
+          <w:color w:val="00B0F0"/>
+          <w:sz w:val="36"/>
+          <w:szCs w:val="36"/>
+        </w:rPr>
+      </w:pPr>
+      <w:r>
+        <w:rPr>
+          <w:rStyle w:val="Strong"/>
+          <w:color w:val="00B0F0"/>
+          <w:sz w:val="36"/>
+          <w:szCs w:val="36"/>
         </w:rPr>
         <w:drawing>
-          <wp:inline distT="0" distB="0" distL="0" distR="0" wp14:anchorId="66D20782" wp14:editId="6408D3C4">
-            <wp:extent cx="6869718" cy="4029075"/>
-            <wp:effectExtent l="0" t="0" r="7620" b="0"/>
+          <wp:inline distT="0" distB="0" distL="0" distR="0" wp14:anchorId="66D20782" wp14:editId="3D018577">
+            <wp:extent cx="7372350" cy="3199592"/>
+            <wp:effectExtent l="0" t="0" r="0" b="1270"/>
             <wp:docPr id="2" name="Picture 2"/>
             <wp:cNvGraphicFramePr>
               <a:graphicFrameLocks xmlns:a="http://schemas.openxmlformats.org/drawingml/2006/main" noChangeAspect="1"/>
@@ -71,7 +149,7 @@
                       <a:picLocks noChangeAspect="1" noChangeArrowheads="1"/>
                     </pic:cNvPicPr>
                   </pic:nvPicPr>
-                  <pic:blipFill>
+                  <pic:blipFill rotWithShape="1">
                     <a:blip r:embed="rId5">
                       <a:extLst>
                         <a:ext uri="{28A0092B-C50C-407E-A947-70E740481C1C}">
@@ -79,15 +157,13 @@
                         </a:ext>
                       </a:extLst>
                     </a:blip>
-                    <a:srcRect/>
-                    <a:stretch>
-                      <a:fillRect/>
-                    </a:stretch>
+                    <a:srcRect b="26002"/>
+                    <a:stretch/>
                   </pic:blipFill>
                   <pic:spPr bwMode="auto">
                     <a:xfrm>
                       <a:off x="0" y="0"/>
-                      <a:ext cx="6882437" cy="4036534"/>
+                      <a:ext cx="7396455" cy="3210054"/>
                     </a:xfrm>
                     <a:prstGeom prst="rect">
                       <a:avLst/>
@@ -96,6 +172,11 @@
                     <a:ln>
                       <a:noFill/>
                     </a:ln>
+                    <a:extLst>
+                      <a:ext uri="{53640926-AAD7-44D8-BBD7-CCE9431645EC}">
+                        <a14:shadowObscured xmlns:a14="http://schemas.microsoft.com/office/drawing/2010/main"/>
+                      </a:ext>
+                    </a:extLst>
                   </pic:spPr>
                 </pic:pic>
               </a:graphicData>
@@ -108,16 +189,26 @@
       <w:pPr>
         <w:keepNext/>
         <w:keepLines/>
+        <w:jc w:val="center"/>
+        <w:rPr>
+          <w:rStyle w:val="Strong"/>
+          <w:color w:val="00B0F0"/>
+          <w:sz w:val="36"/>
+          <w:szCs w:val="36"/>
+        </w:rPr>
       </w:pPr>
       <w:r>
         <w:rPr>
-          <w:noProof/>
+          <w:rStyle w:val="Strong"/>
+          <w:color w:val="00B0F0"/>
+          <w:sz w:val="36"/>
+          <w:szCs w:val="36"/>
         </w:rPr>
         <w:lastRenderedPageBreak/>
         <w:drawing>
-          <wp:inline distT="0" distB="0" distL="0" distR="0" wp14:anchorId="398B1E58" wp14:editId="2917DC8E">
-            <wp:extent cx="6839905" cy="323895"/>
-            <wp:effectExtent l="0" t="0" r="0" b="0"/>
+          <wp:inline distT="0" distB="0" distL="0" distR="0" wp14:anchorId="398B1E58" wp14:editId="61A9DB98">
+            <wp:extent cx="6419850" cy="304004"/>
+            <wp:effectExtent l="0" t="0" r="0" b="1270"/>
             <wp:docPr id="3" name="Picture 3"/>
             <wp:cNvGraphicFramePr>
               <a:graphicFrameLocks xmlns:a="http://schemas.openxmlformats.org/drawingml/2006/main" noChangeAspect="1"/>
@@ -138,7 +229,7 @@
                   <pic:spPr>
                     <a:xfrm>
                       <a:off x="0" y="0"/>
-                      <a:ext cx="6839905" cy="323895"/>
+                      <a:ext cx="6562130" cy="310742"/>
                     </a:xfrm>
                     <a:prstGeom prst="rect">
                       <a:avLst/>
@@ -155,15 +246,25 @@
       <w:pPr>
         <w:keepNext/>
         <w:keepLines/>
+        <w:jc w:val="center"/>
+        <w:rPr>
+          <w:rStyle w:val="Strong"/>
+          <w:color w:val="00B0F0"/>
+          <w:sz w:val="36"/>
+          <w:szCs w:val="36"/>
+        </w:rPr>
       </w:pPr>
       <w:r>
         <w:rPr>
-          <w:noProof/>
+          <w:rStyle w:val="Strong"/>
+          <w:color w:val="00B0F0"/>
+          <w:sz w:val="36"/>
+          <w:szCs w:val="36"/>
         </w:rPr>
         <w:drawing>
-          <wp:inline distT="0" distB="0" distL="0" distR="0" wp14:anchorId="472BA08D" wp14:editId="0DA51E3E">
-            <wp:extent cx="5400675" cy="3670459"/>
-            <wp:effectExtent l="0" t="0" r="0" b="6350"/>
+          <wp:inline distT="0" distB="0" distL="0" distR="0" wp14:anchorId="472BA08D" wp14:editId="288649A7">
+            <wp:extent cx="4067175" cy="2764173"/>
+            <wp:effectExtent l="0" t="0" r="0" b="0"/>
             <wp:docPr id="4" name="Picture 4"/>
             <wp:cNvGraphicFramePr>
               <a:graphicFrameLocks xmlns:a="http://schemas.openxmlformats.org/drawingml/2006/main" noChangeAspect="1"/>
@@ -184,7 +285,7 @@
                   <pic:spPr>
                     <a:xfrm>
                       <a:off x="0" y="0"/>
-                      <a:ext cx="5404876" cy="3673314"/>
+                      <a:ext cx="4156006" cy="2824545"/>
                     </a:xfrm>
                     <a:prstGeom prst="rect">
                       <a:avLst/>
@@ -201,8 +302,21 @@
       <w:pPr>
         <w:keepNext/>
         <w:keepLines/>
+        <w:jc w:val="center"/>
+        <w:rPr>
+          <w:rStyle w:val="Strong"/>
+          <w:color w:val="00B0F0"/>
+          <w:sz w:val="36"/>
+          <w:szCs w:val="36"/>
+        </w:rPr>
       </w:pPr>
       <w:r>
+        <w:rPr>
+          <w:rStyle w:val="Strong"/>
+          <w:color w:val="00B0F0"/>
+          <w:sz w:val="36"/>
+          <w:szCs w:val="36"/>
+        </w:rPr>
         <w:t>Kimberly Completed our first camp to be used by adventures on this mission!</w:t>
       </w:r>
     </w:p>
@@ -210,11 +324,27 @@
       <w:pPr>
         <w:keepNext/>
         <w:keepLines/>
+        <w:pBdr>
+          <w:bottom w:val="single" w:sz="6" w:space="1" w:color="auto"/>
+        </w:pBdr>
+        <w:jc w:val="center"/>
+        <w:rPr>
+          <w:rStyle w:val="Strong"/>
+          <w:color w:val="00B0F0"/>
+          <w:sz w:val="36"/>
+          <w:szCs w:val="36"/>
+        </w:rPr>
       </w:pPr>
       <w:r>
+        <w:rPr>
+          <w:rStyle w:val="Strong"/>
+          <w:color w:val="00B0F0"/>
+          <w:sz w:val="36"/>
+          <w:szCs w:val="36"/>
+        </w:rPr>
         <w:drawing>
-          <wp:inline distT="0" distB="0" distL="0" distR="0" wp14:anchorId="59EE49A9" wp14:editId="258CAEB7">
-            <wp:extent cx="1428949" cy="1409897"/>
+          <wp:inline distT="0" distB="0" distL="0" distR="0" wp14:anchorId="59EE49A9" wp14:editId="2E16FDBF">
+            <wp:extent cx="2962275" cy="2922781"/>
             <wp:effectExtent l="0" t="0" r="0" b="0"/>
             <wp:docPr id="5" name="Picture 5"/>
             <wp:cNvGraphicFramePr>
@@ -236,7 +366,7 @@
                   <pic:spPr>
                     <a:xfrm>
                       <a:off x="0" y="0"/>
-                      <a:ext cx="1428949" cy="1409897"/>
+                      <a:ext cx="3068528" cy="3027617"/>
                     </a:xfrm>
                     <a:prstGeom prst="rect">
                       <a:avLst/>
@@ -249,8 +379,3348 @@
         </w:drawing>
       </w:r>
     </w:p>
+    <w:p>
+      <w:pPr>
+        <w:keepNext/>
+        <w:keepLines/>
+        <w:jc w:val="center"/>
+        <w:rPr>
+          <w:rStyle w:val="Strong"/>
+          <w:color w:val="00B0F0"/>
+          <w:sz w:val="36"/>
+          <w:szCs w:val="36"/>
+        </w:rPr>
+      </w:pPr>
+      <w:r>
+        <w:rPr>
+          <w:rStyle w:val="Strong"/>
+          <w:color w:val="00B0F0"/>
+          <w:sz w:val="36"/>
+          <w:szCs w:val="36"/>
+        </w:rPr>
+        <w:lastRenderedPageBreak/>
+        <w:drawing>
+          <wp:inline distT="0" distB="0" distL="0" distR="0" wp14:anchorId="7D7691EB" wp14:editId="5727D689">
+            <wp:extent cx="4591050" cy="2005160"/>
+            <wp:effectExtent l="0" t="0" r="0" b="0"/>
+            <wp:docPr id="10" name="Picture 10"/>
+            <wp:cNvGraphicFramePr>
+              <a:graphicFrameLocks xmlns:a="http://schemas.openxmlformats.org/drawingml/2006/main" noChangeAspect="1"/>
+            </wp:cNvGraphicFramePr>
+            <a:graphic xmlns:a="http://schemas.openxmlformats.org/drawingml/2006/main">
+              <a:graphicData uri="http://schemas.openxmlformats.org/drawingml/2006/picture">
+                <pic:pic xmlns:pic="http://schemas.openxmlformats.org/drawingml/2006/picture">
+                  <pic:nvPicPr>
+                    <pic:cNvPr id="1" name=""/>
+                    <pic:cNvPicPr/>
+                  </pic:nvPicPr>
+                  <pic:blipFill>
+                    <a:blip r:embed="rId9"/>
+                    <a:stretch>
+                      <a:fillRect/>
+                    </a:stretch>
+                  </pic:blipFill>
+                  <pic:spPr>
+                    <a:xfrm>
+                      <a:off x="0" y="0"/>
+                      <a:ext cx="4643412" cy="2028029"/>
+                    </a:xfrm>
+                    <a:prstGeom prst="rect">
+                      <a:avLst/>
+                    </a:prstGeom>
+                  </pic:spPr>
+                </pic:pic>
+              </a:graphicData>
+            </a:graphic>
+          </wp:inline>
+        </w:drawing>
+      </w:r>
+    </w:p>
+    <w:p>
+      <w:pPr>
+        <w:keepNext/>
+        <w:keepLines/>
+        <w:jc w:val="center"/>
+        <w:rPr>
+          <w:rStyle w:val="Strong"/>
+          <w:color w:val="00B0F0"/>
+          <w:sz w:val="36"/>
+          <w:szCs w:val="36"/>
+        </w:rPr>
+      </w:pPr>
+      <w:r>
+        <w:rPr>
+          <w:rStyle w:val="Strong"/>
+          <w:color w:val="00B0F0"/>
+          <w:sz w:val="36"/>
+          <w:szCs w:val="36"/>
+        </w:rPr>
+        <w:t>-----------------------------------------------------------------------------------------------------------------------------</w:t>
+      </w:r>
+    </w:p>
+    <w:p>
+      <w:pPr>
+        <w:keepNext/>
+        <w:keepLines/>
+        <w:jc w:val="center"/>
+        <w:rPr>
+          <w:rStyle w:val="Strong"/>
+          <w:color w:val="00B0F0"/>
+          <w:sz w:val="36"/>
+          <w:szCs w:val="36"/>
+        </w:rPr>
+      </w:pPr>
+      <w:r>
+        <w:rPr>
+          <w:rStyle w:val="Strong"/>
+          <w:color w:val="00B0F0"/>
+          <w:sz w:val="36"/>
+          <w:szCs w:val="36"/>
+        </w:rPr>
+        <w:drawing>
+          <wp:inline distT="0" distB="0" distL="0" distR="0" wp14:anchorId="74A5F289" wp14:editId="0A73E560">
+            <wp:extent cx="4086225" cy="4189152"/>
+            <wp:effectExtent l="0" t="0" r="0" b="1905"/>
+            <wp:docPr id="7" name="Picture 7"/>
+            <wp:cNvGraphicFramePr>
+              <a:graphicFrameLocks xmlns:a="http://schemas.openxmlformats.org/drawingml/2006/main" noChangeAspect="1"/>
+            </wp:cNvGraphicFramePr>
+            <a:graphic xmlns:a="http://schemas.openxmlformats.org/drawingml/2006/main">
+              <a:graphicData uri="http://schemas.openxmlformats.org/drawingml/2006/picture">
+                <pic:pic xmlns:pic="http://schemas.openxmlformats.org/drawingml/2006/picture">
+                  <pic:nvPicPr>
+                    <pic:cNvPr id="1" name=""/>
+                    <pic:cNvPicPr/>
+                  </pic:nvPicPr>
+                  <pic:blipFill>
+                    <a:blip r:embed="rId10"/>
+                    <a:stretch>
+                      <a:fillRect/>
+                    </a:stretch>
+                  </pic:blipFill>
+                  <pic:spPr>
+                    <a:xfrm>
+                      <a:off x="0" y="0"/>
+                      <a:ext cx="4231749" cy="4338342"/>
+                    </a:xfrm>
+                    <a:prstGeom prst="rect">
+                      <a:avLst/>
+                    </a:prstGeom>
+                  </pic:spPr>
+                </pic:pic>
+              </a:graphicData>
+            </a:graphic>
+          </wp:inline>
+        </w:drawing>
+      </w:r>
+    </w:p>
+    <w:p>
+      <w:pPr>
+        <w:keepNext/>
+        <w:keepLines/>
+        <w:jc w:val="center"/>
+        <w:rPr>
+          <w:rStyle w:val="Strong"/>
+          <w:color w:val="00B0F0"/>
+          <w:sz w:val="36"/>
+          <w:szCs w:val="36"/>
+        </w:rPr>
+      </w:pPr>
+      <w:r>
+        <w:rPr>
+          <w:rStyle w:val="Strong"/>
+          <w:color w:val="00B0F0"/>
+          <w:sz w:val="36"/>
+          <w:szCs w:val="36"/>
+        </w:rPr>
+        <w:lastRenderedPageBreak/>
+        <w:drawing>
+          <wp:inline distT="0" distB="0" distL="0" distR="0" wp14:anchorId="377FF801" wp14:editId="53D607D8">
+            <wp:extent cx="4371975" cy="632790"/>
+            <wp:effectExtent l="0" t="0" r="0" b="0"/>
+            <wp:docPr id="6" name="Picture 6"/>
+            <wp:cNvGraphicFramePr>
+              <a:graphicFrameLocks xmlns:a="http://schemas.openxmlformats.org/drawingml/2006/main" noChangeAspect="1"/>
+            </wp:cNvGraphicFramePr>
+            <a:graphic xmlns:a="http://schemas.openxmlformats.org/drawingml/2006/main">
+              <a:graphicData uri="http://schemas.openxmlformats.org/drawingml/2006/picture">
+                <pic:pic xmlns:pic="http://schemas.openxmlformats.org/drawingml/2006/picture">
+                  <pic:nvPicPr>
+                    <pic:cNvPr id="1" name=""/>
+                    <pic:cNvPicPr/>
+                  </pic:nvPicPr>
+                  <pic:blipFill rotWithShape="1">
+                    <a:blip r:embed="rId11"/>
+                    <a:srcRect l="8199"/>
+                    <a:stretch/>
+                  </pic:blipFill>
+                  <pic:spPr bwMode="auto">
+                    <a:xfrm>
+                      <a:off x="0" y="0"/>
+                      <a:ext cx="4880027" cy="706324"/>
+                    </a:xfrm>
+                    <a:prstGeom prst="rect">
+                      <a:avLst/>
+                    </a:prstGeom>
+                    <a:ln>
+                      <a:noFill/>
+                    </a:ln>
+                    <a:extLst>
+                      <a:ext uri="{53640926-AAD7-44D8-BBD7-CCE9431645EC}">
+                        <a14:shadowObscured xmlns:a14="http://schemas.microsoft.com/office/drawing/2010/main"/>
+                      </a:ext>
+                    </a:extLst>
+                  </pic:spPr>
+                </pic:pic>
+              </a:graphicData>
+            </a:graphic>
+          </wp:inline>
+        </w:drawing>
+      </w:r>
+    </w:p>
+    <w:p>
+      <w:pPr>
+        <w:keepNext/>
+        <w:keepLines/>
+        <w:jc w:val="center"/>
+        <w:rPr>
+          <w:rStyle w:val="Strong"/>
+          <w:color w:val="00B0F0"/>
+          <w:sz w:val="28"/>
+          <w:szCs w:val="28"/>
+        </w:rPr>
+      </w:pPr>
+      <w:r>
+        <w:rPr>
+          <w:rStyle w:val="Strong"/>
+          <w:color w:val="00B0F0"/>
+          <w:sz w:val="28"/>
+          <w:szCs w:val="28"/>
+        </w:rPr>
+        <w:t>They didn’t take it very well.</w:t>
+      </w:r>
+      <w:r>
+        <w:rPr>
+          <w:rStyle w:val="Strong"/>
+          <w:color w:val="00B0F0"/>
+          <w:sz w:val="28"/>
+          <w:szCs w:val="28"/>
+        </w:rPr>
+        <w:br/>
+      </w:r>
+      <w:r>
+        <w:rPr>
+          <w:rStyle w:val="Strong"/>
+          <w:color w:val="00B0F0"/>
+          <w:sz w:val="28"/>
+          <w:szCs w:val="28"/>
+        </w:rPr>
+        <w:drawing>
+          <wp:inline distT="0" distB="0" distL="0" distR="0" wp14:anchorId="1727EBED" wp14:editId="045A3922">
+            <wp:extent cx="4219575" cy="489860"/>
+            <wp:effectExtent l="0" t="0" r="0" b="5715"/>
+            <wp:docPr id="11" name="Picture 11"/>
+            <wp:cNvGraphicFramePr>
+              <a:graphicFrameLocks xmlns:a="http://schemas.openxmlformats.org/drawingml/2006/main" noChangeAspect="1"/>
+            </wp:cNvGraphicFramePr>
+            <a:graphic xmlns:a="http://schemas.openxmlformats.org/drawingml/2006/main">
+              <a:graphicData uri="http://schemas.openxmlformats.org/drawingml/2006/picture">
+                <pic:pic xmlns:pic="http://schemas.openxmlformats.org/drawingml/2006/picture">
+                  <pic:nvPicPr>
+                    <pic:cNvPr id="1" name=""/>
+                    <pic:cNvPicPr/>
+                  </pic:nvPicPr>
+                  <pic:blipFill rotWithShape="1">
+                    <a:blip r:embed="rId12"/>
+                    <a:srcRect l="8757"/>
+                    <a:stretch/>
+                  </pic:blipFill>
+                  <pic:spPr bwMode="auto">
+                    <a:xfrm>
+                      <a:off x="0" y="0"/>
+                      <a:ext cx="4629195" cy="537414"/>
+                    </a:xfrm>
+                    <a:prstGeom prst="rect">
+                      <a:avLst/>
+                    </a:prstGeom>
+                    <a:ln>
+                      <a:noFill/>
+                    </a:ln>
+                    <a:extLst>
+                      <a:ext uri="{53640926-AAD7-44D8-BBD7-CCE9431645EC}">
+                        <a14:shadowObscured xmlns:a14="http://schemas.microsoft.com/office/drawing/2010/main"/>
+                      </a:ext>
+                    </a:extLst>
+                  </pic:spPr>
+                </pic:pic>
+              </a:graphicData>
+            </a:graphic>
+          </wp:inline>
+        </w:drawing>
+      </w:r>
+    </w:p>
+    <w:p>
+      <w:pPr>
+        <w:keepNext/>
+        <w:keepLines/>
+        <w:jc w:val="center"/>
+        <w:rPr>
+          <w:rStyle w:val="Strong"/>
+          <w:color w:val="00B0F0"/>
+          <w:sz w:val="28"/>
+          <w:szCs w:val="28"/>
+        </w:rPr>
+      </w:pPr>
+      <w:r>
+        <w:rPr>
+          <w:rStyle w:val="Strong"/>
+          <w:color w:val="00B0F0"/>
+          <w:sz w:val="28"/>
+          <w:szCs w:val="28"/>
+        </w:rPr>
+        <w:t>Kimb tries to ease the tension</w:t>
+      </w:r>
+      <w:r>
+        <w:rPr>
+          <w:rStyle w:val="Strong"/>
+          <w:color w:val="00B0F0"/>
+          <w:sz w:val="28"/>
+          <w:szCs w:val="28"/>
+        </w:rPr>
+        <w:t xml:space="preserve"> by shouting </w:t>
+      </w:r>
+      <w:r>
+        <w:rPr>
+          <w:rStyle w:val="Strong"/>
+          <w:color w:val="00B0F0"/>
+          <w:sz w:val="28"/>
+          <w:szCs w:val="28"/>
+        </w:rPr>
+        <w:t xml:space="preserve">a </w:t>
+      </w:r>
+      <w:r>
+        <w:rPr>
+          <w:rStyle w:val="Strong"/>
+          <w:color w:val="00B0F0"/>
+          <w:sz w:val="28"/>
+          <w:szCs w:val="28"/>
+        </w:rPr>
+        <w:t>compliment to the room!</w:t>
+      </w:r>
+    </w:p>
+    <w:p>
+      <w:pPr>
+        <w:keepNext/>
+        <w:keepLines/>
+        <w:jc w:val="center"/>
+        <w:rPr>
+          <w:rStyle w:val="Strong"/>
+          <w:color w:val="00B0F0"/>
+          <w:sz w:val="28"/>
+          <w:szCs w:val="28"/>
+        </w:rPr>
+      </w:pPr>
+      <w:r>
+        <w:rPr>
+          <w:rStyle w:val="Strong"/>
+          <w:color w:val="00B0F0"/>
+          <w:sz w:val="28"/>
+          <w:szCs w:val="28"/>
+        </w:rPr>
+        <w:drawing>
+          <wp:inline distT="0" distB="0" distL="0" distR="0" wp14:anchorId="6EDB166F" wp14:editId="5C7978E8">
+            <wp:extent cx="4724400" cy="371255"/>
+            <wp:effectExtent l="0" t="0" r="0" b="0"/>
+            <wp:docPr id="12" name="Picture 12"/>
+            <wp:cNvGraphicFramePr>
+              <a:graphicFrameLocks xmlns:a="http://schemas.openxmlformats.org/drawingml/2006/main" noChangeAspect="1"/>
+            </wp:cNvGraphicFramePr>
+            <a:graphic xmlns:a="http://schemas.openxmlformats.org/drawingml/2006/main">
+              <a:graphicData uri="http://schemas.openxmlformats.org/drawingml/2006/picture">
+                <pic:pic xmlns:pic="http://schemas.openxmlformats.org/drawingml/2006/picture">
+                  <pic:nvPicPr>
+                    <pic:cNvPr id="1" name=""/>
+                    <pic:cNvPicPr/>
+                  </pic:nvPicPr>
+                  <pic:blipFill rotWithShape="1">
+                    <a:blip r:embed="rId13"/>
+                    <a:srcRect l="8333"/>
+                    <a:stretch/>
+                  </pic:blipFill>
+                  <pic:spPr bwMode="auto">
+                    <a:xfrm>
+                      <a:off x="0" y="0"/>
+                      <a:ext cx="5016547" cy="394213"/>
+                    </a:xfrm>
+                    <a:prstGeom prst="rect">
+                      <a:avLst/>
+                    </a:prstGeom>
+                    <a:ln>
+                      <a:noFill/>
+                    </a:ln>
+                    <a:extLst>
+                      <a:ext uri="{53640926-AAD7-44D8-BBD7-CCE9431645EC}">
+                        <a14:shadowObscured xmlns:a14="http://schemas.microsoft.com/office/drawing/2010/main"/>
+                      </a:ext>
+                    </a:extLst>
+                  </pic:spPr>
+                </pic:pic>
+              </a:graphicData>
+            </a:graphic>
+          </wp:inline>
+        </w:drawing>
+      </w:r>
+    </w:p>
+    <w:p>
+      <w:pPr>
+        <w:keepNext/>
+        <w:keepLines/>
+        <w:jc w:val="center"/>
+        <w:rPr>
+          <w:rStyle w:val="Strong"/>
+          <w:color w:val="00B0F0"/>
+          <w:sz w:val="28"/>
+          <w:szCs w:val="28"/>
+        </w:rPr>
+      </w:pPr>
+      <w:r>
+        <w:rPr>
+          <w:rStyle w:val="Strong"/>
+          <w:color w:val="00B0F0"/>
+          <w:sz w:val="28"/>
+          <w:szCs w:val="28"/>
+        </w:rPr>
+        <w:t xml:space="preserve">Kimb buzzes off to a nearby tower filled with </w:t>
+      </w:r>
+      <w:r>
+        <w:rPr>
+          <w:rStyle w:val="Strong"/>
+          <w:color w:val="00B0F0"/>
+          <w:sz w:val="28"/>
+          <w:szCs w:val="28"/>
+        </w:rPr>
+        <w:t>G</w:t>
+      </w:r>
+      <w:r>
+        <w:rPr>
+          <w:rStyle w:val="Strong"/>
+          <w:color w:val="00B0F0"/>
+          <w:sz w:val="28"/>
+          <w:szCs w:val="28"/>
+        </w:rPr>
+        <w:t xml:space="preserve">obbos and befriends </w:t>
+      </w:r>
+      <w:r>
+        <w:rPr>
+          <w:rStyle w:val="Strong"/>
+          <w:color w:val="00B0F0"/>
+          <w:sz w:val="28"/>
+          <w:szCs w:val="28"/>
+        </w:rPr>
+        <w:t>a Goblin Spearman by gifting a lettuce leaf!</w:t>
+      </w:r>
+    </w:p>
+    <w:p>
+      <w:pPr>
+        <w:keepNext/>
+        <w:keepLines/>
+        <w:jc w:val="center"/>
+        <w:rPr>
+          <w:rStyle w:val="Strong"/>
+          <w:color w:val="00B0F0"/>
+          <w:sz w:val="36"/>
+          <w:szCs w:val="36"/>
+        </w:rPr>
+      </w:pPr>
+      <w:r>
+        <w:rPr>
+          <w:rStyle w:val="Strong"/>
+          <w:color w:val="00B0F0"/>
+          <w:sz w:val="36"/>
+          <w:szCs w:val="36"/>
+        </w:rPr>
+        <w:drawing>
+          <wp:anchor distT="0" distB="0" distL="114300" distR="114300" simplePos="0" relativeHeight="251658240" behindDoc="0" locked="0" layoutInCell="1" allowOverlap="1" wp14:anchorId="57CF124C" wp14:editId="4162F2F1">
+            <wp:simplePos x="0" y="0"/>
+            <wp:positionH relativeFrom="column">
+              <wp:posOffset>1466741</wp:posOffset>
+            </wp:positionH>
+            <wp:positionV relativeFrom="paragraph">
+              <wp:posOffset>1435101</wp:posOffset>
+            </wp:positionV>
+            <wp:extent cx="1787000" cy="1295028"/>
+            <wp:effectExtent l="0" t="0" r="3810" b="635"/>
+            <wp:wrapNone/>
+            <wp:docPr id="14" name="Picture 14"/>
+            <wp:cNvGraphicFramePr>
+              <a:graphicFrameLocks xmlns:a="http://schemas.openxmlformats.org/drawingml/2006/main" noChangeAspect="1"/>
+            </wp:cNvGraphicFramePr>
+            <a:graphic xmlns:a="http://schemas.openxmlformats.org/drawingml/2006/main">
+              <a:graphicData uri="http://schemas.openxmlformats.org/drawingml/2006/picture">
+                <pic:pic xmlns:pic="http://schemas.openxmlformats.org/drawingml/2006/picture">
+                  <pic:nvPicPr>
+                    <pic:cNvPr id="1" name=""/>
+                    <pic:cNvPicPr/>
+                  </pic:nvPicPr>
+                  <pic:blipFill>
+                    <a:blip r:embed="rId14" cstate="print">
+                      <a:extLst>
+                        <a:ext uri="{28A0092B-C50C-407E-A947-70E740481C1C}">
+                          <a14:useLocalDpi xmlns:a14="http://schemas.microsoft.com/office/drawing/2010/main" val="0"/>
+                        </a:ext>
+                      </a:extLst>
+                    </a:blip>
+                    <a:stretch>
+                      <a:fillRect/>
+                    </a:stretch>
+                  </pic:blipFill>
+                  <pic:spPr>
+                    <a:xfrm>
+                      <a:off x="0" y="0"/>
+                      <a:ext cx="1802385" cy="1306177"/>
+                    </a:xfrm>
+                    <a:prstGeom prst="rect">
+                      <a:avLst/>
+                    </a:prstGeom>
+                  </pic:spPr>
+                </pic:pic>
+              </a:graphicData>
+            </a:graphic>
+            <wp14:sizeRelH relativeFrom="margin">
+              <wp14:pctWidth>0</wp14:pctWidth>
+            </wp14:sizeRelH>
+            <wp14:sizeRelV relativeFrom="margin">
+              <wp14:pctHeight>0</wp14:pctHeight>
+            </wp14:sizeRelV>
+          </wp:anchor>
+        </w:drawing>
+      </w:r>
+      <w:r>
+        <w:rPr>
+          <w:rStyle w:val="Strong"/>
+          <w:color w:val="00B0F0"/>
+          <w:sz w:val="36"/>
+          <w:szCs w:val="36"/>
+        </w:rPr>
+        <mc:AlternateContent>
+          <mc:Choice Requires="wps">
+            <w:drawing>
+              <wp:anchor distT="0" distB="0" distL="114300" distR="114300" simplePos="0" relativeHeight="251659264" behindDoc="0" locked="0" layoutInCell="1" allowOverlap="1" wp14:anchorId="02C651B3" wp14:editId="1C4292FF">
+                <wp:simplePos x="0" y="0"/>
+                <wp:positionH relativeFrom="column">
+                  <wp:posOffset>3343275</wp:posOffset>
+                </wp:positionH>
+                <wp:positionV relativeFrom="paragraph">
+                  <wp:posOffset>2600325</wp:posOffset>
+                </wp:positionV>
+                <wp:extent cx="771525" cy="95250"/>
+                <wp:effectExtent l="0" t="57150" r="66675" b="114300"/>
+                <wp:wrapNone/>
+                <wp:docPr id="15" name="Straight Arrow Connector 15"/>
+                <wp:cNvGraphicFramePr/>
+                <a:graphic xmlns:a="http://schemas.openxmlformats.org/drawingml/2006/main">
+                  <a:graphicData uri="http://schemas.microsoft.com/office/word/2010/wordprocessingShape">
+                    <wps:wsp>
+                      <wps:cNvCnPr/>
+                      <wps:spPr>
+                        <a:xfrm>
+                          <a:off x="0" y="0"/>
+                          <a:ext cx="771525" cy="95250"/>
+                        </a:xfrm>
+                        <a:prstGeom prst="straightConnector1">
+                          <a:avLst/>
+                        </a:prstGeom>
+                        <a:ln w="57150">
+                          <a:solidFill>
+                            <a:srgbClr val="FF0000"/>
+                          </a:solidFill>
+                          <a:tailEnd type="triangle"/>
+                        </a:ln>
+                      </wps:spPr>
+                      <wps:style>
+                        <a:lnRef idx="1">
+                          <a:schemeClr val="accent1"/>
+                        </a:lnRef>
+                        <a:fillRef idx="0">
+                          <a:schemeClr val="accent1"/>
+                        </a:fillRef>
+                        <a:effectRef idx="0">
+                          <a:schemeClr val="accent1"/>
+                        </a:effectRef>
+                        <a:fontRef idx="minor">
+                          <a:schemeClr val="tx1"/>
+                        </a:fontRef>
+                      </wps:style>
+                      <wps:bodyPr/>
+                    </wps:wsp>
+                  </a:graphicData>
+                </a:graphic>
+                <wp14:sizeRelH relativeFrom="margin">
+                  <wp14:pctWidth>0</wp14:pctWidth>
+                </wp14:sizeRelH>
+                <wp14:sizeRelV relativeFrom="margin">
+                  <wp14:pctHeight>0</wp14:pctHeight>
+                </wp14:sizeRelV>
+              </wp:anchor>
+            </w:drawing>
+          </mc:Choice>
+          <mc:Fallback>
+            <w:pict>
+              <v:shapetype w14:anchorId="228AF6EB" id="_x0000_t32" coordsize="21600,21600" o:spt="32" o:oned="t" path="m,l21600,21600e" filled="f">
+                <v:path arrowok="t" fillok="f" o:connecttype="none"/>
+                <o:lock v:ext="edit" shapetype="t"/>
+              </v:shapetype>
+              <v:shape id="Straight Arrow Connector 15" o:spid="_x0000_s1026" type="#_x0000_t32" style="position:absolute;margin-left:263.25pt;margin-top:204.75pt;width:60.75pt;height:7.5pt;z-index:251659264;visibility:visible;mso-wrap-style:square;mso-width-percent:0;mso-height-percent:0;mso-wrap-distance-left:9pt;mso-wrap-distance-top:0;mso-wrap-distance-right:9pt;mso-wrap-distance-bottom:0;mso-position-horizontal:absolute;mso-position-horizontal-relative:text;mso-position-vertical:absolute;mso-position-vertical-relative:text;mso-width-percent:0;mso-height-percent:0;mso-width-relative:margin;mso-height-relative:margin" o:gfxdata="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" strokecolor="red" strokeweight="4.5pt">
+                <v:stroke endarrow="block" joinstyle="miter"/>
+              </v:shape>
+            </w:pict>
+          </mc:Fallback>
+        </mc:AlternateContent>
+      </w:r>
+      <w:r>
+        <w:rPr>
+          <w:rStyle w:val="Strong"/>
+          <w:color w:val="00B0F0"/>
+          <w:sz w:val="36"/>
+          <w:szCs w:val="36"/>
+        </w:rPr>
+        <w:drawing>
+          <wp:inline distT="0" distB="0" distL="0" distR="0" wp14:anchorId="4D8CC3CF" wp14:editId="1B538372">
+            <wp:extent cx="3752850" cy="3948782"/>
+            <wp:effectExtent l="0" t="0" r="0" b="0"/>
+            <wp:docPr id="13" name="Picture 13"/>
+            <wp:cNvGraphicFramePr>
+              <a:graphicFrameLocks xmlns:a="http://schemas.openxmlformats.org/drawingml/2006/main" noChangeAspect="1"/>
+            </wp:cNvGraphicFramePr>
+            <a:graphic xmlns:a="http://schemas.openxmlformats.org/drawingml/2006/main">
+              <a:graphicData uri="http://schemas.openxmlformats.org/drawingml/2006/picture">
+                <pic:pic xmlns:pic="http://schemas.openxmlformats.org/drawingml/2006/picture">
+                  <pic:nvPicPr>
+                    <pic:cNvPr id="1" name=""/>
+                    <pic:cNvPicPr/>
+                  </pic:nvPicPr>
+                  <pic:blipFill>
+                    <a:blip r:embed="rId15"/>
+                    <a:stretch>
+                      <a:fillRect/>
+                    </a:stretch>
+                  </pic:blipFill>
+                  <pic:spPr>
+                    <a:xfrm>
+                      <a:off x="0" y="0"/>
+                      <a:ext cx="3767281" cy="3963966"/>
+                    </a:xfrm>
+                    <a:prstGeom prst="rect">
+                      <a:avLst/>
+                    </a:prstGeom>
+                  </pic:spPr>
+                </pic:pic>
+              </a:graphicData>
+            </a:graphic>
+          </wp:inline>
+        </w:drawing>
+      </w:r>
+    </w:p>
+    <w:p>
+      <w:pPr>
+        <w:keepNext/>
+        <w:keepLines/>
+        <w:jc w:val="center"/>
+        <w:rPr>
+          <w:rStyle w:val="Strong"/>
+          <w:color w:val="00B0F0"/>
+          <w:sz w:val="36"/>
+          <w:szCs w:val="36"/>
+        </w:rPr>
+      </w:pPr>
+      <w:r>
+        <w:rPr>
+          <w:rStyle w:val="Strong"/>
+          <w:color w:val="00B0F0"/>
+          <w:sz w:val="36"/>
+          <w:szCs w:val="36"/>
+        </w:rPr>
+        <w:lastRenderedPageBreak/>
+        <w:t>The Goblin Spearman “</w:t>
+      </w:r>
+      <w:proofErr w:type="spellStart"/>
+      <w:r>
+        <w:rPr>
+          <w:rStyle w:val="Strong"/>
+          <w:color w:val="00B0F0"/>
+          <w:sz w:val="36"/>
+          <w:szCs w:val="36"/>
+        </w:rPr>
+        <w:t>Ngokang</w:t>
+      </w:r>
+      <w:proofErr w:type="spellEnd"/>
+      <w:r>
+        <w:rPr>
+          <w:rStyle w:val="Strong"/>
+          <w:color w:val="00B0F0"/>
+          <w:sz w:val="36"/>
+          <w:szCs w:val="36"/>
+        </w:rPr>
+        <w:t>” yields some potentially useful information.</w:t>
+      </w:r>
+    </w:p>
+    <w:p>
+      <w:pPr>
+        <w:jc w:val="center"/>
+        <w:rPr>
+          <w:rStyle w:val="Strong"/>
+          <w:color w:val="00B0F0"/>
+          <w:sz w:val="36"/>
+          <w:szCs w:val="36"/>
+        </w:rPr>
+      </w:pPr>
+      <w:r>
+        <w:rPr>
+          <w:rStyle w:val="Strong"/>
+          <w:color w:val="00B0F0"/>
+          <w:sz w:val="36"/>
+          <w:szCs w:val="36"/>
+        </w:rPr>
+        <w:drawing>
+          <wp:inline distT="0" distB="0" distL="0" distR="0" wp14:anchorId="37E16E7C" wp14:editId="56A6F8B1">
+            <wp:extent cx="6253706" cy="847725"/>
+            <wp:effectExtent l="0" t="0" r="0" b="0"/>
+            <wp:docPr id="17" name="Picture 17"/>
+            <wp:cNvGraphicFramePr>
+              <a:graphicFrameLocks xmlns:a="http://schemas.openxmlformats.org/drawingml/2006/main" noChangeAspect="1"/>
+            </wp:cNvGraphicFramePr>
+            <a:graphic xmlns:a="http://schemas.openxmlformats.org/drawingml/2006/main">
+              <a:graphicData uri="http://schemas.openxmlformats.org/drawingml/2006/picture">
+                <pic:pic xmlns:pic="http://schemas.openxmlformats.org/drawingml/2006/picture">
+                  <pic:nvPicPr>
+                    <pic:cNvPr id="1" name=""/>
+                    <pic:cNvPicPr/>
+                  </pic:nvPicPr>
+                  <pic:blipFill>
+                    <a:blip r:embed="rId16"/>
+                    <a:stretch>
+                      <a:fillRect/>
+                    </a:stretch>
+                  </pic:blipFill>
+                  <pic:spPr>
+                    <a:xfrm>
+                      <a:off x="0" y="0"/>
+                      <a:ext cx="6540308" cy="886576"/>
+                    </a:xfrm>
+                    <a:prstGeom prst="rect">
+                      <a:avLst/>
+                    </a:prstGeom>
+                  </pic:spPr>
+                </pic:pic>
+              </a:graphicData>
+            </a:graphic>
+          </wp:inline>
+        </w:drawing>
+      </w:r>
+      <w:r>
+        <w:rPr>
+          <w:rStyle w:val="Strong"/>
+          <w:color w:val="00B0F0"/>
+          <w:sz w:val="36"/>
+          <w:szCs w:val="36"/>
+        </w:rPr>
+        <w:br/>
+      </w:r>
+      <w:r>
+        <w:rPr>
+          <w:rStyle w:val="Strong"/>
+          <w:color w:val="00B0F0"/>
+          <w:sz w:val="36"/>
+          <w:szCs w:val="36"/>
+        </w:rPr>
+        <w:t>Kimb investigates the nearby Dark Tower!</w:t>
+      </w:r>
+      <w:r>
+        <w:rPr>
+          <w:rStyle w:val="Strong"/>
+          <w:color w:val="00B0F0"/>
+          <w:sz w:val="36"/>
+          <w:szCs w:val="36"/>
+        </w:rPr>
+        <w:br/>
+      </w:r>
+      <w:r>
+        <w:rPr>
+          <w:rStyle w:val="Strong"/>
+          <w:color w:val="00B0F0"/>
+          <w:sz w:val="36"/>
+          <w:szCs w:val="36"/>
+        </w:rPr>
+        <w:drawing>
+          <wp:inline distT="0" distB="0" distL="0" distR="0" wp14:anchorId="629B1E9E" wp14:editId="11E1DB54">
+            <wp:extent cx="5286375" cy="5272179"/>
+            <wp:effectExtent l="0" t="0" r="0" b="5080"/>
+            <wp:docPr id="18" name="Picture 18"/>
+            <wp:cNvGraphicFramePr>
+              <a:graphicFrameLocks xmlns:a="http://schemas.openxmlformats.org/drawingml/2006/main" noChangeAspect="1"/>
+            </wp:cNvGraphicFramePr>
+            <a:graphic xmlns:a="http://schemas.openxmlformats.org/drawingml/2006/main">
+              <a:graphicData uri="http://schemas.openxmlformats.org/drawingml/2006/picture">
+                <pic:pic xmlns:pic="http://schemas.openxmlformats.org/drawingml/2006/picture">
+                  <pic:nvPicPr>
+                    <pic:cNvPr id="1" name=""/>
+                    <pic:cNvPicPr/>
+                  </pic:nvPicPr>
+                  <pic:blipFill>
+                    <a:blip r:embed="rId17"/>
+                    <a:stretch>
+                      <a:fillRect/>
+                    </a:stretch>
+                  </pic:blipFill>
+                  <pic:spPr>
+                    <a:xfrm>
+                      <a:off x="0" y="0"/>
+                      <a:ext cx="5317167" cy="5302888"/>
+                    </a:xfrm>
+                    <a:prstGeom prst="rect">
+                      <a:avLst/>
+                    </a:prstGeom>
+                  </pic:spPr>
+                </pic:pic>
+              </a:graphicData>
+            </a:graphic>
+          </wp:inline>
+        </w:drawing>
+      </w:r>
+    </w:p>
+    <w:p>
+      <w:pPr>
+        <w:keepNext/>
+        <w:keepLines/>
+        <w:jc w:val="center"/>
+        <w:rPr>
+          <w:rStyle w:val="Strong"/>
+          <w:color w:val="00B0F0"/>
+          <w:sz w:val="36"/>
+          <w:szCs w:val="36"/>
+        </w:rPr>
+      </w:pPr>
+      <w:r>
+        <w:rPr>
+          <w:rStyle w:val="Strong"/>
+          <w:color w:val="00B0F0"/>
+          <w:sz w:val="36"/>
+          <w:szCs w:val="36"/>
+        </w:rPr>
+        <w:lastRenderedPageBreak/>
+        <w:drawing>
+          <wp:anchor distT="0" distB="0" distL="114300" distR="114300" simplePos="0" relativeHeight="251661312" behindDoc="0" locked="0" layoutInCell="1" allowOverlap="1" wp14:anchorId="6D1E1566" wp14:editId="1D28A43A">
+            <wp:simplePos x="0" y="0"/>
+            <wp:positionH relativeFrom="column">
+              <wp:posOffset>1451894</wp:posOffset>
+            </wp:positionH>
+            <wp:positionV relativeFrom="paragraph">
+              <wp:posOffset>1371601</wp:posOffset>
+            </wp:positionV>
+            <wp:extent cx="1944722" cy="1409328"/>
+            <wp:effectExtent l="0" t="0" r="0" b="635"/>
+            <wp:wrapNone/>
+            <wp:docPr id="28" name="Picture 28"/>
+            <wp:cNvGraphicFramePr>
+              <a:graphicFrameLocks xmlns:a="http://schemas.openxmlformats.org/drawingml/2006/main" noChangeAspect="1"/>
+            </wp:cNvGraphicFramePr>
+            <a:graphic xmlns:a="http://schemas.openxmlformats.org/drawingml/2006/main">
+              <a:graphicData uri="http://schemas.openxmlformats.org/drawingml/2006/picture">
+                <pic:pic xmlns:pic="http://schemas.openxmlformats.org/drawingml/2006/picture">
+                  <pic:nvPicPr>
+                    <pic:cNvPr id="1" name=""/>
+                    <pic:cNvPicPr/>
+                  </pic:nvPicPr>
+                  <pic:blipFill>
+                    <a:blip r:embed="rId14" cstate="print">
+                      <a:extLst>
+                        <a:ext uri="{28A0092B-C50C-407E-A947-70E740481C1C}">
+                          <a14:useLocalDpi xmlns:a14="http://schemas.microsoft.com/office/drawing/2010/main" val="0"/>
+                        </a:ext>
+                      </a:extLst>
+                    </a:blip>
+                    <a:stretch>
+                      <a:fillRect/>
+                    </a:stretch>
+                  </pic:blipFill>
+                  <pic:spPr>
+                    <a:xfrm>
+                      <a:off x="0" y="0"/>
+                      <a:ext cx="1971399" cy="1428661"/>
+                    </a:xfrm>
+                    <a:prstGeom prst="rect">
+                      <a:avLst/>
+                    </a:prstGeom>
+                  </pic:spPr>
+                </pic:pic>
+              </a:graphicData>
+            </a:graphic>
+            <wp14:sizeRelH relativeFrom="margin">
+              <wp14:pctWidth>0</wp14:pctWidth>
+            </wp14:sizeRelH>
+            <wp14:sizeRelV relativeFrom="margin">
+              <wp14:pctHeight>0</wp14:pctHeight>
+            </wp14:sizeRelV>
+          </wp:anchor>
+        </w:drawing>
+      </w:r>
+      <w:r>
+        <w:rPr>
+          <w:rStyle w:val="Strong"/>
+          <w:color w:val="00B0F0"/>
+          <w:sz w:val="36"/>
+          <w:szCs w:val="36"/>
+        </w:rPr>
+        <mc:AlternateContent>
+          <mc:Choice Requires="wps">
+            <w:drawing>
+              <wp:anchor distT="0" distB="0" distL="114300" distR="114300" simplePos="0" relativeHeight="251662336" behindDoc="0" locked="0" layoutInCell="1" allowOverlap="1" wp14:anchorId="31BAB586" wp14:editId="1AEC8E35">
+                <wp:simplePos x="0" y="0"/>
+                <wp:positionH relativeFrom="column">
+                  <wp:posOffset>3438525</wp:posOffset>
+                </wp:positionH>
+                <wp:positionV relativeFrom="paragraph">
+                  <wp:posOffset>2628900</wp:posOffset>
+                </wp:positionV>
+                <wp:extent cx="771525" cy="95250"/>
+                <wp:effectExtent l="0" t="57150" r="66675" b="114300"/>
+                <wp:wrapNone/>
+                <wp:docPr id="27" name="Straight Arrow Connector 27"/>
+                <wp:cNvGraphicFramePr/>
+                <a:graphic xmlns:a="http://schemas.openxmlformats.org/drawingml/2006/main">
+                  <a:graphicData uri="http://schemas.microsoft.com/office/word/2010/wordprocessingShape">
+                    <wps:wsp>
+                      <wps:cNvCnPr/>
+                      <wps:spPr>
+                        <a:xfrm>
+                          <a:off x="0" y="0"/>
+                          <a:ext cx="771525" cy="95250"/>
+                        </a:xfrm>
+                        <a:prstGeom prst="straightConnector1">
+                          <a:avLst/>
+                        </a:prstGeom>
+                        <a:ln w="57150">
+                          <a:solidFill>
+                            <a:srgbClr val="FF0000"/>
+                          </a:solidFill>
+                          <a:tailEnd type="triangle"/>
+                        </a:ln>
+                      </wps:spPr>
+                      <wps:style>
+                        <a:lnRef idx="1">
+                          <a:schemeClr val="accent1"/>
+                        </a:lnRef>
+                        <a:fillRef idx="0">
+                          <a:schemeClr val="accent1"/>
+                        </a:fillRef>
+                        <a:effectRef idx="0">
+                          <a:schemeClr val="accent1"/>
+                        </a:effectRef>
+                        <a:fontRef idx="minor">
+                          <a:schemeClr val="tx1"/>
+                        </a:fontRef>
+                      </wps:style>
+                      <wps:bodyPr/>
+                    </wps:wsp>
+                  </a:graphicData>
+                </a:graphic>
+                <wp14:sizeRelH relativeFrom="margin">
+                  <wp14:pctWidth>0</wp14:pctWidth>
+                </wp14:sizeRelH>
+                <wp14:sizeRelV relativeFrom="margin">
+                  <wp14:pctHeight>0</wp14:pctHeight>
+                </wp14:sizeRelV>
+              </wp:anchor>
+            </w:drawing>
+          </mc:Choice>
+          <mc:Fallback>
+            <w:pict>
+              <v:shape w14:anchorId="627B0283" id="Straight Arrow Connector 27" o:spid="_x0000_s1026" type="#_x0000_t32" style="position:absolute;margin-left:270.75pt;margin-top:207pt;width:60.75pt;height:7.5pt;z-index:251662336;visibility:visible;mso-wrap-style:square;mso-width-percent:0;mso-height-percent:0;mso-wrap-distance-left:9pt;mso-wrap-distance-top:0;mso-wrap-distance-right:9pt;mso-wrap-distance-bottom:0;mso-position-horizontal:absolute;mso-position-horizontal-relative:text;mso-position-vertical:absolute;mso-position-vertical-relative:text;mso-width-percent:0;mso-height-percent:0;mso-width-relative:margin;mso-height-relative:margin" o:gfxdata="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" strokecolor="red" strokeweight="4.5pt">
+                <v:stroke endarrow="block" joinstyle="miter"/>
+              </v:shape>
+            </w:pict>
+          </mc:Fallback>
+        </mc:AlternateContent>
+      </w:r>
+      <w:r>
+        <w:rPr>
+          <w:rStyle w:val="Strong"/>
+          <w:color w:val="00B0F0"/>
+          <w:sz w:val="36"/>
+          <w:szCs w:val="36"/>
+        </w:rPr>
+        <w:drawing>
+          <wp:inline distT="0" distB="0" distL="0" distR="0" wp14:anchorId="5BDB99B6" wp14:editId="17C98D8F">
+            <wp:extent cx="1343025" cy="3805235"/>
+            <wp:effectExtent l="0" t="0" r="0" b="5080"/>
+            <wp:docPr id="20" name="Picture 20"/>
+            <wp:cNvGraphicFramePr>
+              <a:graphicFrameLocks xmlns:a="http://schemas.openxmlformats.org/drawingml/2006/main" noChangeAspect="1"/>
+            </wp:cNvGraphicFramePr>
+            <a:graphic xmlns:a="http://schemas.openxmlformats.org/drawingml/2006/main">
+              <a:graphicData uri="http://schemas.openxmlformats.org/drawingml/2006/picture">
+                <pic:pic xmlns:pic="http://schemas.openxmlformats.org/drawingml/2006/picture">
+                  <pic:nvPicPr>
+                    <pic:cNvPr id="1" name=""/>
+                    <pic:cNvPicPr/>
+                  </pic:nvPicPr>
+                  <pic:blipFill>
+                    <a:blip r:embed="rId18"/>
+                    <a:stretch>
+                      <a:fillRect/>
+                    </a:stretch>
+                  </pic:blipFill>
+                  <pic:spPr>
+                    <a:xfrm>
+                      <a:off x="0" y="0"/>
+                      <a:ext cx="1351094" cy="3828098"/>
+                    </a:xfrm>
+                    <a:prstGeom prst="rect">
+                      <a:avLst/>
+                    </a:prstGeom>
+                  </pic:spPr>
+                </pic:pic>
+              </a:graphicData>
+            </a:graphic>
+          </wp:inline>
+        </w:drawing>
+      </w:r>
+    </w:p>
+    <w:p>
+      <w:pPr>
+        <w:keepNext/>
+        <w:keepLines/>
+        <w:jc w:val="center"/>
+        <w:rPr>
+          <w:rStyle w:val="Strong"/>
+          <w:color w:val="00B0F0"/>
+          <w:sz w:val="28"/>
+          <w:szCs w:val="28"/>
+        </w:rPr>
+      </w:pPr>
+      <w:r>
+        <w:rPr>
+          <w:rStyle w:val="Strong"/>
+          <w:color w:val="00B0F0"/>
+          <w:sz w:val="28"/>
+          <w:szCs w:val="28"/>
+        </w:rPr>
+        <w:t xml:space="preserve">Kimb </w:t>
+      </w:r>
+      <w:r>
+        <w:rPr>
+          <w:rStyle w:val="Strong"/>
+          <w:color w:val="00B0F0"/>
+          <w:sz w:val="28"/>
+          <w:szCs w:val="28"/>
+        </w:rPr>
+        <w:t xml:space="preserve">sees a Goblin and two </w:t>
+      </w:r>
+      <w:proofErr w:type="spellStart"/>
+      <w:r>
+        <w:rPr>
+          <w:rStyle w:val="Strong"/>
+          <w:color w:val="00B0F0"/>
+          <w:sz w:val="28"/>
+          <w:szCs w:val="28"/>
+        </w:rPr>
+        <w:t>Beakdogs</w:t>
+      </w:r>
+      <w:proofErr w:type="spellEnd"/>
+      <w:r>
+        <w:rPr>
+          <w:rStyle w:val="Strong"/>
+          <w:color w:val="00B0F0"/>
+          <w:sz w:val="28"/>
+          <w:szCs w:val="28"/>
+        </w:rPr>
+        <w:t xml:space="preserve"> and gifts the Goblin a lettuce leaf!</w:t>
+      </w:r>
+    </w:p>
+    <w:p>
+      <w:pPr>
+        <w:keepNext/>
+        <w:keepLines/>
+        <w:jc w:val="center"/>
+        <w:rPr>
+          <w:rStyle w:val="Strong"/>
+          <w:color w:val="00B0F0"/>
+          <w:sz w:val="28"/>
+          <w:szCs w:val="28"/>
+        </w:rPr>
+      </w:pPr>
+      <w:r>
+        <w:rPr>
+          <w:rStyle w:val="Strong"/>
+          <w:color w:val="00B0F0"/>
+          <w:sz w:val="28"/>
+          <w:szCs w:val="28"/>
+        </w:rPr>
+        <w:drawing>
+          <wp:inline distT="0" distB="0" distL="0" distR="0" wp14:anchorId="65ECB1C8" wp14:editId="72686D38">
+            <wp:extent cx="6409042" cy="254000"/>
+            <wp:effectExtent l="0" t="0" r="0" b="0"/>
+            <wp:docPr id="19" name="Picture 19"/>
+            <wp:cNvGraphicFramePr>
+              <a:graphicFrameLocks xmlns:a="http://schemas.openxmlformats.org/drawingml/2006/main" noChangeAspect="1"/>
+            </wp:cNvGraphicFramePr>
+            <a:graphic xmlns:a="http://schemas.openxmlformats.org/drawingml/2006/main">
+              <a:graphicData uri="http://schemas.openxmlformats.org/drawingml/2006/picture">
+                <pic:pic xmlns:pic="http://schemas.openxmlformats.org/drawingml/2006/picture">
+                  <pic:nvPicPr>
+                    <pic:cNvPr id="1" name=""/>
+                    <pic:cNvPicPr/>
+                  </pic:nvPicPr>
+                  <pic:blipFill rotWithShape="1">
+                    <a:blip r:embed="rId19"/>
+                    <a:srcRect t="59391"/>
+                    <a:stretch/>
+                  </pic:blipFill>
+                  <pic:spPr bwMode="auto">
+                    <a:xfrm>
+                      <a:off x="0" y="0"/>
+                      <a:ext cx="6550528" cy="259607"/>
+                    </a:xfrm>
+                    <a:prstGeom prst="rect">
+                      <a:avLst/>
+                    </a:prstGeom>
+                    <a:ln>
+                      <a:noFill/>
+                    </a:ln>
+                    <a:extLst>
+                      <a:ext uri="{53640926-AAD7-44D8-BBD7-CCE9431645EC}">
+                        <a14:shadowObscured xmlns:a14="http://schemas.microsoft.com/office/drawing/2010/main"/>
+                      </a:ext>
+                    </a:extLst>
+                  </pic:spPr>
+                </pic:pic>
+              </a:graphicData>
+            </a:graphic>
+          </wp:inline>
+        </w:drawing>
+      </w:r>
+    </w:p>
+    <w:p>
+      <w:pPr>
+        <w:keepNext/>
+        <w:keepLines/>
+        <w:jc w:val="center"/>
+        <w:rPr>
+          <w:rStyle w:val="Strong"/>
+          <w:color w:val="00B0F0"/>
+          <w:sz w:val="28"/>
+          <w:szCs w:val="28"/>
+        </w:rPr>
+      </w:pPr>
+      <w:r>
+        <w:rPr>
+          <w:rStyle w:val="Strong"/>
+          <w:color w:val="00B0F0"/>
+          <w:sz w:val="28"/>
+          <w:szCs w:val="28"/>
+        </w:rPr>
+        <w:t>Kimb asks Bosa to guide her back to (her very own camp) Crescent</w:t>
+      </w:r>
+      <w:r>
+        <w:rPr>
+          <w:rStyle w:val="Strong"/>
+          <w:color w:val="00B0F0"/>
+          <w:sz w:val="28"/>
+          <w:szCs w:val="28"/>
+        </w:rPr>
+        <w:t>B</w:t>
+      </w:r>
+      <w:r>
+        <w:rPr>
+          <w:rStyle w:val="Strong"/>
+          <w:color w:val="00B0F0"/>
+          <w:sz w:val="28"/>
+          <w:szCs w:val="28"/>
+        </w:rPr>
+        <w:t>raids, and Bosa the Goblin is ecstatic to help!</w:t>
+      </w:r>
+    </w:p>
+    <w:p>
+      <w:pPr>
+        <w:keepNext/>
+        <w:keepLines/>
+        <w:jc w:val="center"/>
+        <w:rPr>
+          <w:rStyle w:val="Strong"/>
+          <w:color w:val="00B0F0"/>
+          <w:sz w:val="36"/>
+          <w:szCs w:val="36"/>
+        </w:rPr>
+      </w:pPr>
+      <w:r>
+        <w:rPr>
+          <w:rStyle w:val="Strong"/>
+          <w:color w:val="00B0F0"/>
+          <w:sz w:val="36"/>
+          <w:szCs w:val="36"/>
+        </w:rPr>
+        <w:drawing>
+          <wp:inline distT="0" distB="0" distL="0" distR="0" wp14:anchorId="4F08CA5B" wp14:editId="3A039FDF">
+            <wp:extent cx="7398691" cy="904875"/>
+            <wp:effectExtent l="0" t="0" r="0" b="0"/>
+            <wp:docPr id="21" name="Picture 21"/>
+            <wp:cNvGraphicFramePr>
+              <a:graphicFrameLocks xmlns:a="http://schemas.openxmlformats.org/drawingml/2006/main" noChangeAspect="1"/>
+            </wp:cNvGraphicFramePr>
+            <a:graphic xmlns:a="http://schemas.openxmlformats.org/drawingml/2006/main">
+              <a:graphicData uri="http://schemas.openxmlformats.org/drawingml/2006/picture">
+                <pic:pic xmlns:pic="http://schemas.openxmlformats.org/drawingml/2006/picture">
+                  <pic:nvPicPr>
+                    <pic:cNvPr id="1" name=""/>
+                    <pic:cNvPicPr/>
+                  </pic:nvPicPr>
+                  <pic:blipFill>
+                    <a:blip r:embed="rId20"/>
+                    <a:stretch>
+                      <a:fillRect/>
+                    </a:stretch>
+                  </pic:blipFill>
+                  <pic:spPr>
+                    <a:xfrm>
+                      <a:off x="0" y="0"/>
+                      <a:ext cx="7582002" cy="927294"/>
+                    </a:xfrm>
+                    <a:prstGeom prst="rect">
+                      <a:avLst/>
+                    </a:prstGeom>
+                  </pic:spPr>
+                </pic:pic>
+              </a:graphicData>
+            </a:graphic>
+          </wp:inline>
+        </w:drawing>
+      </w:r>
+    </w:p>
+    <w:p>
+      <w:pPr>
+        <w:jc w:val="center"/>
+        <w:rPr>
+          <w:rStyle w:val="Strong"/>
+          <w:color w:val="00B0F0"/>
+          <w:sz w:val="36"/>
+          <w:szCs w:val="36"/>
+        </w:rPr>
+      </w:pPr>
+      <w:r>
+        <w:rPr>
+          <w:rStyle w:val="Strong"/>
+          <w:color w:val="00B0F0"/>
+          <w:sz w:val="36"/>
+          <w:szCs w:val="36"/>
+        </w:rPr>
+        <w:br w:type="page"/>
+      </w:r>
+    </w:p>
+    <w:p>
+      <w:pPr>
+        <w:keepNext/>
+        <w:keepLines/>
+        <w:jc w:val="center"/>
+        <w:rPr>
+          <w:rStyle w:val="Strong"/>
+          <w:color w:val="00B0F0"/>
+          <w:sz w:val="36"/>
+          <w:szCs w:val="36"/>
+        </w:rPr>
+      </w:pPr>
+      <w:r>
+        <w:rPr>
+          <w:rStyle w:val="Strong"/>
+          <w:color w:val="00B0F0"/>
+          <w:sz w:val="36"/>
+          <w:szCs w:val="36"/>
+        </w:rPr>
+        <w:lastRenderedPageBreak/>
+        <w:t xml:space="preserve">Bosa wears a Troll fur robe like </w:t>
+      </w:r>
+      <w:proofErr w:type="spellStart"/>
+      <w:r>
+        <w:rPr>
+          <w:rStyle w:val="Strong"/>
+          <w:color w:val="00B0F0"/>
+          <w:sz w:val="36"/>
+          <w:szCs w:val="36"/>
+        </w:rPr>
+        <w:t>Mackelmore</w:t>
+      </w:r>
+      <w:proofErr w:type="spellEnd"/>
+      <w:r>
+        <w:rPr>
+          <w:rStyle w:val="Strong"/>
+          <w:color w:val="00B0F0"/>
+          <w:sz w:val="36"/>
+          <w:szCs w:val="36"/>
+        </w:rPr>
+        <w:t>.</w:t>
+      </w:r>
+      <w:r>
+        <w:rPr>
+          <w:rStyle w:val="Strong"/>
+          <w:color w:val="00B0F0"/>
+          <w:sz w:val="36"/>
+          <w:szCs w:val="36"/>
+        </w:rPr>
+        <w:drawing>
+          <wp:inline distT="0" distB="0" distL="0" distR="0" wp14:anchorId="32B58181" wp14:editId="1F9FD4EB">
+            <wp:extent cx="9060505" cy="781050"/>
+            <wp:effectExtent l="0" t="0" r="7620" b="0"/>
+            <wp:docPr id="22" name="Picture 22"/>
+            <wp:cNvGraphicFramePr>
+              <a:graphicFrameLocks xmlns:a="http://schemas.openxmlformats.org/drawingml/2006/main" noChangeAspect="1"/>
+            </wp:cNvGraphicFramePr>
+            <a:graphic xmlns:a="http://schemas.openxmlformats.org/drawingml/2006/main">
+              <a:graphicData uri="http://schemas.openxmlformats.org/drawingml/2006/picture">
+                <pic:pic xmlns:pic="http://schemas.openxmlformats.org/drawingml/2006/picture">
+                  <pic:nvPicPr>
+                    <pic:cNvPr id="1" name=""/>
+                    <pic:cNvPicPr/>
+                  </pic:nvPicPr>
+                  <pic:blipFill>
+                    <a:blip r:embed="rId21"/>
+                    <a:stretch>
+                      <a:fillRect/>
+                    </a:stretch>
+                  </pic:blipFill>
+                  <pic:spPr>
+                    <a:xfrm>
+                      <a:off x="0" y="0"/>
+                      <a:ext cx="9081703" cy="782877"/>
+                    </a:xfrm>
+                    <a:prstGeom prst="rect">
+                      <a:avLst/>
+                    </a:prstGeom>
+                  </pic:spPr>
+                </pic:pic>
+              </a:graphicData>
+            </a:graphic>
+          </wp:inline>
+        </w:drawing>
+      </w:r>
+    </w:p>
+    <w:p>
+      <w:pPr>
+        <w:keepNext/>
+        <w:keepLines/>
+        <w:jc w:val="center"/>
+        <w:rPr>
+          <w:rStyle w:val="Strong"/>
+          <w:color w:val="00B0F0"/>
+          <w:sz w:val="36"/>
+          <w:szCs w:val="36"/>
+        </w:rPr>
+      </w:pPr>
+      <w:r>
+        <w:rPr>
+          <w:rStyle w:val="Strong"/>
+          <w:color w:val="00B0F0"/>
+          <w:sz w:val="36"/>
+          <w:szCs w:val="36"/>
+        </w:rPr>
+        <w:drawing>
+          <wp:inline distT="0" distB="0" distL="0" distR="0" wp14:anchorId="18A22C6F" wp14:editId="0FBCFFE8">
+            <wp:extent cx="8243821" cy="4819650"/>
+            <wp:effectExtent l="0" t="0" r="5080" b="0"/>
+            <wp:docPr id="24" name="Picture 24"/>
+            <wp:cNvGraphicFramePr>
+              <a:graphicFrameLocks xmlns:a="http://schemas.openxmlformats.org/drawingml/2006/main" noChangeAspect="1"/>
+            </wp:cNvGraphicFramePr>
+            <a:graphic xmlns:a="http://schemas.openxmlformats.org/drawingml/2006/main">
+              <a:graphicData uri="http://schemas.openxmlformats.org/drawingml/2006/picture">
+                <pic:pic xmlns:pic="http://schemas.openxmlformats.org/drawingml/2006/picture">
+                  <pic:nvPicPr>
+                    <pic:cNvPr id="1" name=""/>
+                    <pic:cNvPicPr/>
+                  </pic:nvPicPr>
+                  <pic:blipFill rotWithShape="1">
+                    <a:blip r:embed="rId22"/>
+                    <a:srcRect b="2243"/>
+                    <a:stretch/>
+                  </pic:blipFill>
+                  <pic:spPr bwMode="auto">
+                    <a:xfrm>
+                      <a:off x="0" y="0"/>
+                      <a:ext cx="8355041" cy="4884674"/>
+                    </a:xfrm>
+                    <a:prstGeom prst="rect">
+                      <a:avLst/>
+                    </a:prstGeom>
+                    <a:ln>
+                      <a:noFill/>
+                    </a:ln>
+                    <a:extLst>
+                      <a:ext uri="{53640926-AAD7-44D8-BBD7-CCE9431645EC}">
+                        <a14:shadowObscured xmlns:a14="http://schemas.microsoft.com/office/drawing/2010/main"/>
+                      </a:ext>
+                    </a:extLst>
+                  </pic:spPr>
+                </pic:pic>
+              </a:graphicData>
+            </a:graphic>
+          </wp:inline>
+        </w:drawing>
+      </w:r>
+      <w:r>
+        <w:rPr>
+          <w:rStyle w:val="Strong"/>
+          <w:color w:val="00B0F0"/>
+          <w:sz w:val="36"/>
+          <w:szCs w:val="36"/>
+        </w:rPr>
+        <w:drawing>
+          <wp:inline distT="0" distB="0" distL="0" distR="0" wp14:anchorId="76246A7F" wp14:editId="42056717">
+            <wp:extent cx="8229600" cy="647862"/>
+            <wp:effectExtent l="0" t="0" r="0" b="0"/>
+            <wp:docPr id="23" name="Picture 23"/>
+            <wp:cNvGraphicFramePr>
+              <a:graphicFrameLocks xmlns:a="http://schemas.openxmlformats.org/drawingml/2006/main" noChangeAspect="1"/>
+            </wp:cNvGraphicFramePr>
+            <a:graphic xmlns:a="http://schemas.openxmlformats.org/drawingml/2006/main">
+              <a:graphicData uri="http://schemas.openxmlformats.org/drawingml/2006/picture">
+                <pic:pic xmlns:pic="http://schemas.openxmlformats.org/drawingml/2006/picture">
+                  <pic:nvPicPr>
+                    <pic:cNvPr id="1" name=""/>
+                    <pic:cNvPicPr/>
+                  </pic:nvPicPr>
+                  <pic:blipFill rotWithShape="1">
+                    <a:blip r:embed="rId23"/>
+                    <a:srcRect t="28715" r="43541" b="55710"/>
+                    <a:stretch/>
+                  </pic:blipFill>
+                  <pic:spPr bwMode="auto">
+                    <a:xfrm>
+                      <a:off x="0" y="0"/>
+                      <a:ext cx="8469868" cy="666777"/>
+                    </a:xfrm>
+                    <a:prstGeom prst="rect">
+                      <a:avLst/>
+                    </a:prstGeom>
+                    <a:ln>
+                      <a:noFill/>
+                    </a:ln>
+                    <a:extLst>
+                      <a:ext uri="{53640926-AAD7-44D8-BBD7-CCE9431645EC}">
+                        <a14:shadowObscured xmlns:a14="http://schemas.microsoft.com/office/drawing/2010/main"/>
+                      </a:ext>
+                    </a:extLst>
+                  </pic:spPr>
+                </pic:pic>
+              </a:graphicData>
+            </a:graphic>
+          </wp:inline>
+        </w:drawing>
+      </w:r>
+    </w:p>
+    <w:p>
+      <w:pPr>
+        <w:keepLines/>
+        <w:jc w:val="center"/>
+        <w:rPr>
+          <w:rStyle w:val="Strong"/>
+          <w:color w:val="00B0F0"/>
+          <w:sz w:val="36"/>
+          <w:szCs w:val="36"/>
+        </w:rPr>
+      </w:pPr>
+      <w:r>
+        <w:rPr>
+          <w:rStyle w:val="Strong"/>
+          <w:color w:val="00B0F0"/>
+          <w:sz w:val="36"/>
+          <w:szCs w:val="36"/>
+        </w:rPr>
+        <w:lastRenderedPageBreak/>
+        <w:t xml:space="preserve">As Kimb walks to the stairwell to leave, </w:t>
+      </w:r>
+      <w:r>
+        <w:rPr>
+          <w:rStyle w:val="Strong"/>
+          <w:color w:val="00B0F0"/>
+          <w:sz w:val="36"/>
+          <w:szCs w:val="36"/>
+        </w:rPr>
+        <w:t xml:space="preserve">Bosa </w:t>
+      </w:r>
+      <w:r>
+        <w:rPr>
+          <w:rStyle w:val="Strong"/>
+          <w:color w:val="00B0F0"/>
+          <w:sz w:val="36"/>
+          <w:szCs w:val="36"/>
+        </w:rPr>
+        <w:t xml:space="preserve">says goodbye to </w:t>
+      </w:r>
+      <w:proofErr w:type="spellStart"/>
+      <w:r>
+        <w:rPr>
+          <w:rStyle w:val="Strong"/>
+          <w:color w:val="00B0F0"/>
+          <w:sz w:val="36"/>
+          <w:szCs w:val="36"/>
+        </w:rPr>
+        <w:t>Beakdoggos</w:t>
+      </w:r>
+      <w:proofErr w:type="spellEnd"/>
+      <w:r>
+        <w:rPr>
+          <w:rStyle w:val="Strong"/>
+          <w:color w:val="00B0F0"/>
+          <w:sz w:val="36"/>
+          <w:szCs w:val="36"/>
+        </w:rPr>
+        <w:t>.</w:t>
+      </w:r>
+    </w:p>
+    <w:p>
+      <w:pPr>
+        <w:keepLines/>
+        <w:jc w:val="center"/>
+        <w:rPr>
+          <w:rStyle w:val="Strong"/>
+          <w:color w:val="00B0F0"/>
+          <w:sz w:val="36"/>
+          <w:szCs w:val="36"/>
+        </w:rPr>
+      </w:pPr>
+      <w:r>
+        <w:rPr>
+          <w:rStyle w:val="Strong"/>
+          <w:color w:val="00B0F0"/>
+          <w:sz w:val="36"/>
+          <w:szCs w:val="36"/>
+        </w:rPr>
+        <w:drawing>
+          <wp:inline distT="0" distB="0" distL="0" distR="0" wp14:anchorId="5D2EB344" wp14:editId="708DF8F1">
+            <wp:extent cx="1800225" cy="5573769"/>
+            <wp:effectExtent l="0" t="0" r="0" b="8255"/>
+            <wp:docPr id="26" name="Picture 26"/>
+            <wp:cNvGraphicFramePr>
+              <a:graphicFrameLocks xmlns:a="http://schemas.openxmlformats.org/drawingml/2006/main" noChangeAspect="1"/>
+            </wp:cNvGraphicFramePr>
+            <a:graphic xmlns:a="http://schemas.openxmlformats.org/drawingml/2006/main">
+              <a:graphicData uri="http://schemas.openxmlformats.org/drawingml/2006/picture">
+                <pic:pic xmlns:pic="http://schemas.openxmlformats.org/drawingml/2006/picture">
+                  <pic:nvPicPr>
+                    <pic:cNvPr id="1" name=""/>
+                    <pic:cNvPicPr/>
+                  </pic:nvPicPr>
+                  <pic:blipFill>
+                    <a:blip r:embed="rId24"/>
+                    <a:stretch>
+                      <a:fillRect/>
+                    </a:stretch>
+                  </pic:blipFill>
+                  <pic:spPr>
+                    <a:xfrm>
+                      <a:off x="0" y="0"/>
+                      <a:ext cx="1888511" cy="5847116"/>
+                    </a:xfrm>
+                    <a:prstGeom prst="rect">
+                      <a:avLst/>
+                    </a:prstGeom>
+                  </pic:spPr>
+                </pic:pic>
+              </a:graphicData>
+            </a:graphic>
+          </wp:inline>
+        </w:drawing>
+      </w:r>
+    </w:p>
+    <w:p>
+      <w:pPr>
+        <w:keepLines/>
+        <w:jc w:val="center"/>
+        <w:rPr>
+          <w:rStyle w:val="Strong"/>
+          <w:color w:val="00B0F0"/>
+          <w:sz w:val="44"/>
+          <w:szCs w:val="44"/>
+        </w:rPr>
+      </w:pPr>
+      <w:r>
+        <w:rPr>
+          <w:rStyle w:val="Strong"/>
+          <w:color w:val="00B0F0"/>
+          <w:sz w:val="44"/>
+          <w:szCs w:val="44"/>
+        </w:rPr>
+        <w:drawing>
+          <wp:inline distT="0" distB="0" distL="0" distR="0" wp14:anchorId="36841800" wp14:editId="46F5C089">
+            <wp:extent cx="5905491" cy="590550"/>
+            <wp:effectExtent l="0" t="0" r="635" b="0"/>
+            <wp:docPr id="25" name="Picture 25"/>
+            <wp:cNvGraphicFramePr>
+              <a:graphicFrameLocks xmlns:a="http://schemas.openxmlformats.org/drawingml/2006/main" noChangeAspect="1"/>
+            </wp:cNvGraphicFramePr>
+            <a:graphic xmlns:a="http://schemas.openxmlformats.org/drawingml/2006/main">
+              <a:graphicData uri="http://schemas.openxmlformats.org/drawingml/2006/picture">
+                <pic:pic xmlns:pic="http://schemas.openxmlformats.org/drawingml/2006/picture">
+                  <pic:nvPicPr>
+                    <pic:cNvPr id="1" name=""/>
+                    <pic:cNvPicPr/>
+                  </pic:nvPicPr>
+                  <pic:blipFill>
+                    <a:blip r:embed="rId25"/>
+                    <a:stretch>
+                      <a:fillRect/>
+                    </a:stretch>
+                  </pic:blipFill>
+                  <pic:spPr>
+                    <a:xfrm>
+                      <a:off x="0" y="0"/>
+                      <a:ext cx="5919528" cy="591954"/>
+                    </a:xfrm>
+                    <a:prstGeom prst="rect">
+                      <a:avLst/>
+                    </a:prstGeom>
+                  </pic:spPr>
+                </pic:pic>
+              </a:graphicData>
+            </a:graphic>
+          </wp:inline>
+        </w:drawing>
+      </w:r>
+    </w:p>
+    <w:p>
+      <w:pPr>
+        <w:keepNext/>
+        <w:keepLines/>
+        <w:jc w:val="center"/>
+        <w:rPr>
+          <w:rStyle w:val="Strong"/>
+          <w:color w:val="00B0F0"/>
+          <w:sz w:val="44"/>
+          <w:szCs w:val="44"/>
+        </w:rPr>
+      </w:pPr>
+      <w:r>
+        <w:rPr>
+          <w:rStyle w:val="Strong"/>
+          <w:color w:val="00B0F0"/>
+          <w:sz w:val="44"/>
+          <w:szCs w:val="44"/>
+        </w:rPr>
+        <w:lastRenderedPageBreak/>
+        <w:t>Bosa decides to attack a Troll outside the Goblin Fortress,</w:t>
+      </w:r>
+      <w:r>
+        <w:rPr>
+          <w:rStyle w:val="Strong"/>
+          <w:color w:val="00B0F0"/>
+          <w:sz w:val="44"/>
+          <w:szCs w:val="44"/>
+        </w:rPr>
+        <w:br/>
+      </w:r>
+      <w:r>
+        <w:rPr>
+          <w:rStyle w:val="Strong"/>
+          <w:color w:val="00B0F0"/>
+          <w:sz w:val="44"/>
+          <w:szCs w:val="44"/>
+        </w:rPr>
+        <w:t>but he sees reason when Kimb convinces him to calm down.</w:t>
+      </w:r>
+    </w:p>
+    <w:p>
+      <w:pPr>
+        <w:keepNext/>
+        <w:keepLines/>
+        <w:jc w:val="center"/>
+        <w:rPr>
+          <w:rStyle w:val="Strong"/>
+          <w:color w:val="00B0F0"/>
+          <w:sz w:val="36"/>
+          <w:szCs w:val="36"/>
+        </w:rPr>
+      </w:pPr>
+      <w:r>
+        <w:rPr>
+          <w:rStyle w:val="Strong"/>
+          <w:color w:val="00B0F0"/>
+          <w:sz w:val="36"/>
+          <w:szCs w:val="36"/>
+        </w:rPr>
+        <w:drawing>
+          <wp:inline distT="0" distB="0" distL="0" distR="0" wp14:anchorId="4941C1E7" wp14:editId="252EABD5">
+            <wp:extent cx="4381500" cy="4996100"/>
+            <wp:effectExtent l="0" t="0" r="0" b="0"/>
+            <wp:docPr id="31" name="Picture 31"/>
+            <wp:cNvGraphicFramePr>
+              <a:graphicFrameLocks xmlns:a="http://schemas.openxmlformats.org/drawingml/2006/main" noChangeAspect="1"/>
+            </wp:cNvGraphicFramePr>
+            <a:graphic xmlns:a="http://schemas.openxmlformats.org/drawingml/2006/main">
+              <a:graphicData uri="http://schemas.openxmlformats.org/drawingml/2006/picture">
+                <pic:pic xmlns:pic="http://schemas.openxmlformats.org/drawingml/2006/picture">
+                  <pic:nvPicPr>
+                    <pic:cNvPr id="1" name=""/>
+                    <pic:cNvPicPr/>
+                  </pic:nvPicPr>
+                  <pic:blipFill>
+                    <a:blip r:embed="rId26"/>
+                    <a:stretch>
+                      <a:fillRect/>
+                    </a:stretch>
+                  </pic:blipFill>
+                  <pic:spPr>
+                    <a:xfrm>
+                      <a:off x="0" y="0"/>
+                      <a:ext cx="4457618" cy="5082896"/>
+                    </a:xfrm>
+                    <a:prstGeom prst="rect">
+                      <a:avLst/>
+                    </a:prstGeom>
+                  </pic:spPr>
+                </pic:pic>
+              </a:graphicData>
+            </a:graphic>
+          </wp:inline>
+        </w:drawing>
+      </w:r>
+      <w:r>
+        <w:rPr>
+          <w:rStyle w:val="Strong"/>
+          <w:color w:val="00B0F0"/>
+          <w:sz w:val="36"/>
+          <w:szCs w:val="36"/>
+        </w:rPr>
+        <w:t xml:space="preserve"> </w:t>
+      </w:r>
+      <w:r>
+        <w:rPr>
+          <w:rStyle w:val="Strong"/>
+          <w:color w:val="00B0F0"/>
+          <w:sz w:val="36"/>
+          <w:szCs w:val="36"/>
+        </w:rPr>
+        <w:br/>
+      </w:r>
+      <w:r>
+        <w:rPr>
+          <w:rStyle w:val="Strong"/>
+          <w:color w:val="00B0F0"/>
+          <w:sz w:val="36"/>
+          <w:szCs w:val="36"/>
+        </w:rPr>
+        <w:drawing>
+          <wp:inline distT="0" distB="0" distL="0" distR="0" wp14:anchorId="1C528F3C" wp14:editId="1525ED94">
+            <wp:extent cx="4375899" cy="628650"/>
+            <wp:effectExtent l="0" t="0" r="5715" b="0"/>
+            <wp:docPr id="32" name="Picture 32"/>
+            <wp:cNvGraphicFramePr>
+              <a:graphicFrameLocks xmlns:a="http://schemas.openxmlformats.org/drawingml/2006/main" noChangeAspect="1"/>
+            </wp:cNvGraphicFramePr>
+            <a:graphic xmlns:a="http://schemas.openxmlformats.org/drawingml/2006/main">
+              <a:graphicData uri="http://schemas.openxmlformats.org/drawingml/2006/picture">
+                <pic:pic xmlns:pic="http://schemas.openxmlformats.org/drawingml/2006/picture">
+                  <pic:nvPicPr>
+                    <pic:cNvPr id="1" name=""/>
+                    <pic:cNvPicPr/>
+                  </pic:nvPicPr>
+                  <pic:blipFill>
+                    <a:blip r:embed="rId27"/>
+                    <a:stretch>
+                      <a:fillRect/>
+                    </a:stretch>
+                  </pic:blipFill>
+                  <pic:spPr>
+                    <a:xfrm>
+                      <a:off x="0" y="0"/>
+                      <a:ext cx="4561675" cy="655339"/>
+                    </a:xfrm>
+                    <a:prstGeom prst="rect">
+                      <a:avLst/>
+                    </a:prstGeom>
+                  </pic:spPr>
+                </pic:pic>
+              </a:graphicData>
+            </a:graphic>
+          </wp:inline>
+        </w:drawing>
+      </w:r>
+    </w:p>
+    <w:p>
+      <w:pPr>
+        <w:keepNext/>
+        <w:keepLines/>
+        <w:jc w:val="center"/>
+        <w:rPr>
+          <w:rStyle w:val="Strong"/>
+          <w:color w:val="00B0F0"/>
+          <w:sz w:val="36"/>
+          <w:szCs w:val="36"/>
+        </w:rPr>
+      </w:pPr>
+      <w:r>
+        <w:rPr>
+          <w:b/>
+          <w:bCs/>
+          <w:noProof/>
+          <w:color w:val="00B0F0"/>
+          <w:sz w:val="36"/>
+          <w:szCs w:val="36"/>
+        </w:rPr>
+        <w:lastRenderedPageBreak/>
+        <w:drawing>
+          <wp:anchor distT="0" distB="0" distL="114300" distR="114300" simplePos="0" relativeHeight="251665408" behindDoc="0" locked="0" layoutInCell="1" allowOverlap="1" wp14:anchorId="1A6CE65B" wp14:editId="678A49C1">
+            <wp:simplePos x="0" y="0"/>
+            <wp:positionH relativeFrom="column">
+              <wp:posOffset>1390650</wp:posOffset>
+            </wp:positionH>
+            <wp:positionV relativeFrom="paragraph">
+              <wp:posOffset>4643755</wp:posOffset>
+            </wp:positionV>
+            <wp:extent cx="2390775" cy="162560"/>
+            <wp:effectExtent l="0" t="0" r="0" b="8890"/>
+            <wp:wrapNone/>
+            <wp:docPr id="36" name="Picture 36"/>
+            <wp:cNvGraphicFramePr>
+              <a:graphicFrameLocks xmlns:a="http://schemas.openxmlformats.org/drawingml/2006/main" noChangeAspect="1"/>
+            </wp:cNvGraphicFramePr>
+            <a:graphic xmlns:a="http://schemas.openxmlformats.org/drawingml/2006/main">
+              <a:graphicData uri="http://schemas.openxmlformats.org/drawingml/2006/picture">
+                <pic:pic xmlns:pic="http://schemas.openxmlformats.org/drawingml/2006/picture">
+                  <pic:nvPicPr>
+                    <pic:cNvPr id="1" name=""/>
+                    <pic:cNvPicPr/>
+                  </pic:nvPicPr>
+                  <pic:blipFill>
+                    <a:blip r:embed="rId28">
+                      <a:extLst>
+                        <a:ext uri="{28A0092B-C50C-407E-A947-70E740481C1C}">
+                          <a14:useLocalDpi xmlns:a14="http://schemas.microsoft.com/office/drawing/2010/main" val="0"/>
+                        </a:ext>
+                      </a:extLst>
+                    </a:blip>
+                    <a:stretch>
+                      <a:fillRect/>
+                    </a:stretch>
+                  </pic:blipFill>
+                  <pic:spPr>
+                    <a:xfrm>
+                      <a:off x="0" y="0"/>
+                      <a:ext cx="2390775" cy="162560"/>
+                    </a:xfrm>
+                    <a:prstGeom prst="rect">
+                      <a:avLst/>
+                    </a:prstGeom>
+                  </pic:spPr>
+                </pic:pic>
+              </a:graphicData>
+            </a:graphic>
+            <wp14:sizeRelH relativeFrom="margin">
+              <wp14:pctWidth>0</wp14:pctWidth>
+            </wp14:sizeRelH>
+            <wp14:sizeRelV relativeFrom="margin">
+              <wp14:pctHeight>0</wp14:pctHeight>
+            </wp14:sizeRelV>
+          </wp:anchor>
+        </w:drawing>
+      </w:r>
+      <w:r>
+        <w:rPr>
+          <w:rStyle w:val="Strong"/>
+          <w:color w:val="00B0F0"/>
+          <w:sz w:val="36"/>
+          <w:szCs w:val="36"/>
+        </w:rPr>
+        <w:drawing>
+          <wp:anchor distT="0" distB="0" distL="114300" distR="114300" simplePos="0" relativeHeight="251663360" behindDoc="0" locked="0" layoutInCell="1" allowOverlap="1" wp14:anchorId="5B76F8CC" wp14:editId="2DEC912D">
+            <wp:simplePos x="0" y="0"/>
+            <wp:positionH relativeFrom="column">
+              <wp:posOffset>28575</wp:posOffset>
+            </wp:positionH>
+            <wp:positionV relativeFrom="paragraph">
+              <wp:posOffset>4415155</wp:posOffset>
+            </wp:positionV>
+            <wp:extent cx="2895600" cy="182880"/>
+            <wp:effectExtent l="0" t="0" r="0" b="7620"/>
+            <wp:wrapNone/>
+            <wp:docPr id="34" name="Picture 34"/>
+            <wp:cNvGraphicFramePr>
+              <a:graphicFrameLocks xmlns:a="http://schemas.openxmlformats.org/drawingml/2006/main" noChangeAspect="1"/>
+            </wp:cNvGraphicFramePr>
+            <a:graphic xmlns:a="http://schemas.openxmlformats.org/drawingml/2006/main">
+              <a:graphicData uri="http://schemas.openxmlformats.org/drawingml/2006/picture">
+                <pic:pic xmlns:pic="http://schemas.openxmlformats.org/drawingml/2006/picture">
+                  <pic:nvPicPr>
+                    <pic:cNvPr id="1" name=""/>
+                    <pic:cNvPicPr/>
+                  </pic:nvPicPr>
+                  <pic:blipFill>
+                    <a:blip r:embed="rId29">
+                      <a:extLst>
+                        <a:ext uri="{28A0092B-C50C-407E-A947-70E740481C1C}">
+                          <a14:useLocalDpi xmlns:a14="http://schemas.microsoft.com/office/drawing/2010/main" val="0"/>
+                        </a:ext>
+                      </a:extLst>
+                    </a:blip>
+                    <a:stretch>
+                      <a:fillRect/>
+                    </a:stretch>
+                  </pic:blipFill>
+                  <pic:spPr>
+                    <a:xfrm>
+                      <a:off x="0" y="0"/>
+                      <a:ext cx="2895600" cy="182880"/>
+                    </a:xfrm>
+                    <a:prstGeom prst="rect">
+                      <a:avLst/>
+                    </a:prstGeom>
+                  </pic:spPr>
+                </pic:pic>
+              </a:graphicData>
+            </a:graphic>
+            <wp14:sizeRelH relativeFrom="margin">
+              <wp14:pctWidth>0</wp14:pctWidth>
+            </wp14:sizeRelH>
+            <wp14:sizeRelV relativeFrom="margin">
+              <wp14:pctHeight>0</wp14:pctHeight>
+            </wp14:sizeRelV>
+          </wp:anchor>
+        </w:drawing>
+      </w:r>
+      <w:r>
+        <w:rPr>
+          <w:b/>
+          <w:bCs/>
+          <w:noProof/>
+          <w:color w:val="00B0F0"/>
+          <w:sz w:val="36"/>
+          <w:szCs w:val="36"/>
+        </w:rPr>
+        <mc:AlternateContent>
+          <mc:Choice Requires="wps">
+            <w:drawing>
+              <wp:anchor distT="0" distB="0" distL="114300" distR="114300" simplePos="0" relativeHeight="251664384" behindDoc="0" locked="0" layoutInCell="1" allowOverlap="1" wp14:anchorId="7252DB6A" wp14:editId="0FCFB201">
+                <wp:simplePos x="0" y="0"/>
+                <wp:positionH relativeFrom="column">
+                  <wp:posOffset>1037590</wp:posOffset>
+                </wp:positionH>
+                <wp:positionV relativeFrom="paragraph">
+                  <wp:posOffset>4769485</wp:posOffset>
+                </wp:positionV>
+                <wp:extent cx="314325" cy="1066800"/>
+                <wp:effectExtent l="19050" t="0" r="85725" b="57150"/>
+                <wp:wrapNone/>
+                <wp:docPr id="35" name="Straight Arrow Connector 35"/>
+                <wp:cNvGraphicFramePr/>
+                <a:graphic xmlns:a="http://schemas.openxmlformats.org/drawingml/2006/main">
+                  <a:graphicData uri="http://schemas.microsoft.com/office/word/2010/wordprocessingShape">
+                    <wps:wsp>
+                      <wps:cNvCnPr/>
+                      <wps:spPr>
+                        <a:xfrm>
+                          <a:off x="0" y="0"/>
+                          <a:ext cx="314325" cy="1066800"/>
+                        </a:xfrm>
+                        <a:prstGeom prst="straightConnector1">
+                          <a:avLst/>
+                        </a:prstGeom>
+                        <a:ln w="57150">
+                          <a:solidFill>
+                            <a:srgbClr val="FF0000"/>
+                          </a:solidFill>
+                          <a:tailEnd type="triangle"/>
+                        </a:ln>
+                      </wps:spPr>
+                      <wps:style>
+                        <a:lnRef idx="1">
+                          <a:schemeClr val="accent1"/>
+                        </a:lnRef>
+                        <a:fillRef idx="0">
+                          <a:schemeClr val="accent1"/>
+                        </a:fillRef>
+                        <a:effectRef idx="0">
+                          <a:schemeClr val="accent1"/>
+                        </a:effectRef>
+                        <a:fontRef idx="minor">
+                          <a:schemeClr val="tx1"/>
+                        </a:fontRef>
+                      </wps:style>
+                      <wps:bodyPr/>
+                    </wps:wsp>
+                  </a:graphicData>
+                </a:graphic>
+                <wp14:sizeRelH relativeFrom="margin">
+                  <wp14:pctWidth>0</wp14:pctWidth>
+                </wp14:sizeRelH>
+                <wp14:sizeRelV relativeFrom="margin">
+                  <wp14:pctHeight>0</wp14:pctHeight>
+                </wp14:sizeRelV>
+              </wp:anchor>
+            </w:drawing>
+          </mc:Choice>
+          <mc:Fallback>
+            <w:pict>
+              <v:shape w14:anchorId="230CA02A" id="Straight Arrow Connector 35" o:spid="_x0000_s1026" type="#_x0000_t32" style="position:absolute;margin-left:81.7pt;margin-top:375.55pt;width:24.75pt;height:84pt;z-index:251664384;visibility:visible;mso-wrap-style:square;mso-width-percent:0;mso-height-percent:0;mso-wrap-distance-left:9pt;mso-wrap-distance-top:0;mso-wrap-distance-right:9pt;mso-wrap-distance-bottom:0;mso-position-horizontal:absolute;mso-position-horizontal-relative:text;mso-position-vertical:absolute;mso-position-vertical-relative:text;mso-width-percent:0;mso-height-percent:0;mso-width-relative:margin;mso-height-relative:margin" o:gfxdata="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" strokecolor="red" strokeweight="4.5pt">
+                <v:stroke endarrow="block" joinstyle="miter"/>
+              </v:shape>
+            </w:pict>
+          </mc:Fallback>
+        </mc:AlternateContent>
+      </w:r>
+      <w:r>
+        <w:rPr>
+          <w:b/>
+          <w:bCs/>
+          <w:noProof/>
+          <w:color w:val="00B0F0"/>
+          <w:sz w:val="36"/>
+          <w:szCs w:val="36"/>
+        </w:rPr>
+        <mc:AlternateContent>
+          <mc:Choice Requires="wps">
+            <w:drawing>
+              <wp:anchor distT="0" distB="0" distL="114300" distR="114300" simplePos="0" relativeHeight="251667456" behindDoc="0" locked="0" layoutInCell="1" allowOverlap="1" wp14:anchorId="5A8C1794" wp14:editId="26226028">
+                <wp:simplePos x="0" y="0"/>
+                <wp:positionH relativeFrom="column">
+                  <wp:posOffset>2305050</wp:posOffset>
+                </wp:positionH>
+                <wp:positionV relativeFrom="paragraph">
+                  <wp:posOffset>4855210</wp:posOffset>
+                </wp:positionV>
+                <wp:extent cx="295275" cy="990600"/>
+                <wp:effectExtent l="19050" t="0" r="85725" b="57150"/>
+                <wp:wrapNone/>
+                <wp:docPr id="37" name="Straight Arrow Connector 37"/>
+                <wp:cNvGraphicFramePr/>
+                <a:graphic xmlns:a="http://schemas.openxmlformats.org/drawingml/2006/main">
+                  <a:graphicData uri="http://schemas.microsoft.com/office/word/2010/wordprocessingShape">
+                    <wps:wsp>
+                      <wps:cNvCnPr/>
+                      <wps:spPr>
+                        <a:xfrm>
+                          <a:off x="0" y="0"/>
+                          <a:ext cx="295275" cy="990600"/>
+                        </a:xfrm>
+                        <a:prstGeom prst="straightConnector1">
+                          <a:avLst/>
+                        </a:prstGeom>
+                        <a:ln w="57150">
+                          <a:solidFill>
+                            <a:srgbClr val="FF0000"/>
+                          </a:solidFill>
+                          <a:tailEnd type="triangle"/>
+                        </a:ln>
+                      </wps:spPr>
+                      <wps:style>
+                        <a:lnRef idx="1">
+                          <a:schemeClr val="accent1"/>
+                        </a:lnRef>
+                        <a:fillRef idx="0">
+                          <a:schemeClr val="accent1"/>
+                        </a:fillRef>
+                        <a:effectRef idx="0">
+                          <a:schemeClr val="accent1"/>
+                        </a:effectRef>
+                        <a:fontRef idx="minor">
+                          <a:schemeClr val="tx1"/>
+                        </a:fontRef>
+                      </wps:style>
+                      <wps:bodyPr/>
+                    </wps:wsp>
+                  </a:graphicData>
+                </a:graphic>
+                <wp14:sizeRelH relativeFrom="margin">
+                  <wp14:pctWidth>0</wp14:pctWidth>
+                </wp14:sizeRelH>
+                <wp14:sizeRelV relativeFrom="margin">
+                  <wp14:pctHeight>0</wp14:pctHeight>
+                </wp14:sizeRelV>
+              </wp:anchor>
+            </w:drawing>
+          </mc:Choice>
+          <mc:Fallback>
+            <w:pict>
+              <v:shape w14:anchorId="3EC0A693" id="Straight Arrow Connector 37" o:spid="_x0000_s1026" type="#_x0000_t32" style="position:absolute;margin-left:181.5pt;margin-top:382.3pt;width:23.25pt;height:78pt;z-index:251667456;visibility:visible;mso-wrap-style:square;mso-width-percent:0;mso-height-percent:0;mso-wrap-distance-left:9pt;mso-wrap-distance-top:0;mso-wrap-distance-right:9pt;mso-wrap-distance-bottom:0;mso-position-horizontal:absolute;mso-position-horizontal-relative:text;mso-position-vertical:absolute;mso-position-vertical-relative:text;mso-width-percent:0;mso-height-percent:0;mso-width-relative:margin;mso-height-relative:margin" o:gfxdata="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" strokecolor="red" strokeweight="4.5pt">
+                <v:stroke endarrow="block" joinstyle="miter"/>
+              </v:shape>
+            </w:pict>
+          </mc:Fallback>
+        </mc:AlternateContent>
+      </w:r>
+      <w:r>
+        <w:rPr>
+          <w:b/>
+          <w:bCs/>
+          <w:noProof/>
+          <w:color w:val="00B0F0"/>
+          <w:sz w:val="36"/>
+          <w:szCs w:val="36"/>
+        </w:rPr>
+        <mc:AlternateContent>
+          <mc:Choice Requires="wps">
+            <w:drawing>
+              <wp:anchor distT="0" distB="0" distL="114300" distR="114300" simplePos="0" relativeHeight="251676672" behindDoc="0" locked="0" layoutInCell="1" allowOverlap="1" wp14:anchorId="22FF7FDE" wp14:editId="563C6385">
+                <wp:simplePos x="0" y="0"/>
+                <wp:positionH relativeFrom="column">
+                  <wp:posOffset>7753350</wp:posOffset>
+                </wp:positionH>
+                <wp:positionV relativeFrom="paragraph">
+                  <wp:posOffset>1028700</wp:posOffset>
+                </wp:positionV>
+                <wp:extent cx="476250" cy="2171700"/>
+                <wp:effectExtent l="19050" t="38100" r="57150" b="19050"/>
+                <wp:wrapNone/>
+                <wp:docPr id="43" name="Straight Arrow Connector 43"/>
+                <wp:cNvGraphicFramePr/>
+                <a:graphic xmlns:a="http://schemas.openxmlformats.org/drawingml/2006/main">
+                  <a:graphicData uri="http://schemas.microsoft.com/office/word/2010/wordprocessingShape">
+                    <wps:wsp>
+                      <wps:cNvCnPr/>
+                      <wps:spPr>
+                        <a:xfrm flipV="1">
+                          <a:off x="0" y="0"/>
+                          <a:ext cx="476250" cy="2171700"/>
+                        </a:xfrm>
+                        <a:prstGeom prst="straightConnector1">
+                          <a:avLst/>
+                        </a:prstGeom>
+                        <a:ln w="57150">
+                          <a:solidFill>
+                            <a:srgbClr val="FF0000"/>
+                          </a:solidFill>
+                          <a:tailEnd type="triangle"/>
+                        </a:ln>
+                      </wps:spPr>
+                      <wps:style>
+                        <a:lnRef idx="1">
+                          <a:schemeClr val="accent1"/>
+                        </a:lnRef>
+                        <a:fillRef idx="0">
+                          <a:schemeClr val="accent1"/>
+                        </a:fillRef>
+                        <a:effectRef idx="0">
+                          <a:schemeClr val="accent1"/>
+                        </a:effectRef>
+                        <a:fontRef idx="minor">
+                          <a:schemeClr val="tx1"/>
+                        </a:fontRef>
+                      </wps:style>
+                      <wps:bodyPr/>
+                    </wps:wsp>
+                  </a:graphicData>
+                </a:graphic>
+                <wp14:sizeRelH relativeFrom="margin">
+                  <wp14:pctWidth>0</wp14:pctWidth>
+                </wp14:sizeRelH>
+                <wp14:sizeRelV relativeFrom="margin">
+                  <wp14:pctHeight>0</wp14:pctHeight>
+                </wp14:sizeRelV>
+              </wp:anchor>
+            </w:drawing>
+          </mc:Choice>
+          <mc:Fallback>
+            <w:pict>
+              <v:shape w14:anchorId="7E4A30BA" id="Straight Arrow Connector 43" o:spid="_x0000_s1026" type="#_x0000_t32" style="position:absolute;margin-left:610.5pt;margin-top:81pt;width:37.5pt;height:171pt;flip:y;z-index:251676672;visibility:visible;mso-wrap-style:square;mso-width-percent:0;mso-height-percent:0;mso-wrap-distance-left:9pt;mso-wrap-distance-top:0;mso-wrap-distance-right:9pt;mso-wrap-distance-bottom:0;mso-position-horizontal:absolute;mso-position-horizontal-relative:text;mso-position-vertical:absolute;mso-position-vertical-relative:text;mso-width-percent:0;mso-height-percent:0;mso-width-relative:margin;mso-height-relative:margin" o:gfxdata="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" strokecolor="red" strokeweight="4.5pt">
+                <v:stroke endarrow="block" joinstyle="miter"/>
+              </v:shape>
+            </w:pict>
+          </mc:Fallback>
+        </mc:AlternateContent>
+      </w:r>
+      <w:r>
+        <w:rPr>
+          <w:b/>
+          <w:bCs/>
+          <w:noProof/>
+          <w:color w:val="00B0F0"/>
+          <w:sz w:val="36"/>
+          <w:szCs w:val="36"/>
+        </w:rPr>
+        <mc:AlternateContent>
+          <mc:Choice Requires="wps">
+            <w:drawing>
+              <wp:anchor distT="0" distB="0" distL="114300" distR="114300" simplePos="0" relativeHeight="251670528" behindDoc="0" locked="0" layoutInCell="1" allowOverlap="1" wp14:anchorId="40F02B6E" wp14:editId="65C2C958">
+                <wp:simplePos x="0" y="0"/>
+                <wp:positionH relativeFrom="column">
+                  <wp:posOffset>5962015</wp:posOffset>
+                </wp:positionH>
+                <wp:positionV relativeFrom="paragraph">
+                  <wp:posOffset>3952875</wp:posOffset>
+                </wp:positionV>
+                <wp:extent cx="942975" cy="1828800"/>
+                <wp:effectExtent l="38100" t="19050" r="47625" b="57150"/>
+                <wp:wrapNone/>
+                <wp:docPr id="39" name="Straight Arrow Connector 39"/>
+                <wp:cNvGraphicFramePr/>
+                <a:graphic xmlns:a="http://schemas.openxmlformats.org/drawingml/2006/main">
+                  <a:graphicData uri="http://schemas.microsoft.com/office/word/2010/wordprocessingShape">
+                    <wps:wsp>
+                      <wps:cNvCnPr/>
+                      <wps:spPr>
+                        <a:xfrm flipH="1">
+                          <a:off x="0" y="0"/>
+                          <a:ext cx="942975" cy="1828800"/>
+                        </a:xfrm>
+                        <a:prstGeom prst="straightConnector1">
+                          <a:avLst/>
+                        </a:prstGeom>
+                        <a:ln w="57150">
+                          <a:solidFill>
+                            <a:srgbClr val="FF0000"/>
+                          </a:solidFill>
+                          <a:tailEnd type="triangle"/>
+                        </a:ln>
+                      </wps:spPr>
+                      <wps:style>
+                        <a:lnRef idx="1">
+                          <a:schemeClr val="accent1"/>
+                        </a:lnRef>
+                        <a:fillRef idx="0">
+                          <a:schemeClr val="accent1"/>
+                        </a:fillRef>
+                        <a:effectRef idx="0">
+                          <a:schemeClr val="accent1"/>
+                        </a:effectRef>
+                        <a:fontRef idx="minor">
+                          <a:schemeClr val="tx1"/>
+                        </a:fontRef>
+                      </wps:style>
+                      <wps:bodyPr/>
+                    </wps:wsp>
+                  </a:graphicData>
+                </a:graphic>
+                <wp14:sizeRelH relativeFrom="margin">
+                  <wp14:pctWidth>0</wp14:pctWidth>
+                </wp14:sizeRelH>
+                <wp14:sizeRelV relativeFrom="margin">
+                  <wp14:pctHeight>0</wp14:pctHeight>
+                </wp14:sizeRelV>
+              </wp:anchor>
+            </w:drawing>
+          </mc:Choice>
+          <mc:Fallback>
+            <w:pict>
+              <v:shape w14:anchorId="50DA1CF7" id="Straight Arrow Connector 39" o:spid="_x0000_s1026" type="#_x0000_t32" style="position:absolute;margin-left:469.45pt;margin-top:311.25pt;width:74.25pt;height:2in;flip:x;z-index:251670528;visibility:visible;mso-wrap-style:square;mso-width-percent:0;mso-height-percent:0;mso-wrap-distance-left:9pt;mso-wrap-distance-top:0;mso-wrap-distance-right:9pt;mso-wrap-distance-bottom:0;mso-position-horizontal:absolute;mso-position-horizontal-relative:text;mso-position-vertical:absolute;mso-position-vertical-relative:text;mso-width-percent:0;mso-height-percent:0;mso-width-relative:margin;mso-height-relative:margin" o:gfxdata="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" strokecolor="red" strokeweight="4.5pt">
+                <v:stroke endarrow="block" joinstyle="miter"/>
+              </v:shape>
+            </w:pict>
+          </mc:Fallback>
+        </mc:AlternateContent>
+      </w:r>
+      <w:r>
+        <w:rPr>
+          <w:b/>
+          <w:bCs/>
+          <w:noProof/>
+          <w:color w:val="00B0F0"/>
+          <w:sz w:val="36"/>
+          <w:szCs w:val="36"/>
+        </w:rPr>
+        <mc:AlternateContent>
+          <mc:Choice Requires="wps">
+            <w:drawing>
+              <wp:anchor distT="0" distB="0" distL="114300" distR="114300" simplePos="0" relativeHeight="251673600" behindDoc="0" locked="0" layoutInCell="1" allowOverlap="1" wp14:anchorId="55034083" wp14:editId="7CB3219D">
+                <wp:simplePos x="0" y="0"/>
+                <wp:positionH relativeFrom="column">
+                  <wp:posOffset>8058150</wp:posOffset>
+                </wp:positionH>
+                <wp:positionV relativeFrom="paragraph">
+                  <wp:posOffset>2001520</wp:posOffset>
+                </wp:positionV>
+                <wp:extent cx="180975" cy="1533525"/>
+                <wp:effectExtent l="19050" t="38100" r="85725" b="28575"/>
+                <wp:wrapNone/>
+                <wp:docPr id="41" name="Straight Arrow Connector 41"/>
+                <wp:cNvGraphicFramePr/>
+                <a:graphic xmlns:a="http://schemas.openxmlformats.org/drawingml/2006/main">
+                  <a:graphicData uri="http://schemas.microsoft.com/office/word/2010/wordprocessingShape">
+                    <wps:wsp>
+                      <wps:cNvCnPr/>
+                      <wps:spPr>
+                        <a:xfrm flipV="1">
+                          <a:off x="0" y="0"/>
+                          <a:ext cx="180975" cy="1533525"/>
+                        </a:xfrm>
+                        <a:prstGeom prst="straightConnector1">
+                          <a:avLst/>
+                        </a:prstGeom>
+                        <a:ln w="57150">
+                          <a:solidFill>
+                            <a:srgbClr val="FF0000"/>
+                          </a:solidFill>
+                          <a:tailEnd type="triangle"/>
+                        </a:ln>
+                      </wps:spPr>
+                      <wps:style>
+                        <a:lnRef idx="1">
+                          <a:schemeClr val="accent1"/>
+                        </a:lnRef>
+                        <a:fillRef idx="0">
+                          <a:schemeClr val="accent1"/>
+                        </a:fillRef>
+                        <a:effectRef idx="0">
+                          <a:schemeClr val="accent1"/>
+                        </a:effectRef>
+                        <a:fontRef idx="minor">
+                          <a:schemeClr val="tx1"/>
+                        </a:fontRef>
+                      </wps:style>
+                      <wps:bodyPr/>
+                    </wps:wsp>
+                  </a:graphicData>
+                </a:graphic>
+                <wp14:sizeRelH relativeFrom="margin">
+                  <wp14:pctWidth>0</wp14:pctWidth>
+                </wp14:sizeRelH>
+                <wp14:sizeRelV relativeFrom="margin">
+                  <wp14:pctHeight>0</wp14:pctHeight>
+                </wp14:sizeRelV>
+              </wp:anchor>
+            </w:drawing>
+          </mc:Choice>
+          <mc:Fallback>
+            <w:pict>
+              <v:shape w14:anchorId="47CF6656" id="Straight Arrow Connector 41" o:spid="_x0000_s1026" type="#_x0000_t32" style="position:absolute;margin-left:634.5pt;margin-top:157.6pt;width:14.25pt;height:120.75pt;flip:y;z-index:251673600;visibility:visible;mso-wrap-style:square;mso-width-percent:0;mso-height-percent:0;mso-wrap-distance-left:9pt;mso-wrap-distance-top:0;mso-wrap-distance-right:9pt;mso-wrap-distance-bottom:0;mso-position-horizontal:absolute;mso-position-horizontal-relative:text;mso-position-vertical:absolute;mso-position-vertical-relative:text;mso-width-percent:0;mso-height-percent:0;mso-width-relative:margin;mso-height-relative:margin" o:gfxdata="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" strokecolor="red" strokeweight="4.5pt">
+                <v:stroke endarrow="block" joinstyle="miter"/>
+              </v:shape>
+            </w:pict>
+          </mc:Fallback>
+        </mc:AlternateContent>
+      </w:r>
+      <w:r>
+        <w:rPr>
+          <w:b/>
+          <w:bCs/>
+          <w:noProof/>
+          <w:color w:val="00B0F0"/>
+          <w:sz w:val="36"/>
+          <w:szCs w:val="36"/>
+        </w:rPr>
+        <w:drawing>
+          <wp:anchor distT="0" distB="0" distL="114300" distR="114300" simplePos="0" relativeHeight="251674624" behindDoc="0" locked="0" layoutInCell="1" allowOverlap="1" wp14:anchorId="3094B503" wp14:editId="7F1D6C68">
+            <wp:simplePos x="0" y="0"/>
+            <wp:positionH relativeFrom="column">
+              <wp:posOffset>6210300</wp:posOffset>
+            </wp:positionH>
+            <wp:positionV relativeFrom="paragraph">
+              <wp:posOffset>3286125</wp:posOffset>
+            </wp:positionV>
+            <wp:extent cx="1733550" cy="150495"/>
+            <wp:effectExtent l="0" t="0" r="0" b="1905"/>
+            <wp:wrapNone/>
+            <wp:docPr id="42" name="Picture 42"/>
+            <wp:cNvGraphicFramePr>
+              <a:graphicFrameLocks xmlns:a="http://schemas.openxmlformats.org/drawingml/2006/main" noChangeAspect="1"/>
+            </wp:cNvGraphicFramePr>
+            <a:graphic xmlns:a="http://schemas.openxmlformats.org/drawingml/2006/main">
+              <a:graphicData uri="http://schemas.openxmlformats.org/drawingml/2006/picture">
+                <pic:pic xmlns:pic="http://schemas.openxmlformats.org/drawingml/2006/picture">
+                  <pic:nvPicPr>
+                    <pic:cNvPr id="1" name=""/>
+                    <pic:cNvPicPr/>
+                  </pic:nvPicPr>
+                  <pic:blipFill>
+                    <a:blip r:embed="rId30">
+                      <a:extLst>
+                        <a:ext uri="{28A0092B-C50C-407E-A947-70E740481C1C}">
+                          <a14:useLocalDpi xmlns:a14="http://schemas.microsoft.com/office/drawing/2010/main" val="0"/>
+                        </a:ext>
+                      </a:extLst>
+                    </a:blip>
+                    <a:stretch>
+                      <a:fillRect/>
+                    </a:stretch>
+                  </pic:blipFill>
+                  <pic:spPr>
+                    <a:xfrm>
+                      <a:off x="0" y="0"/>
+                      <a:ext cx="1733550" cy="150495"/>
+                    </a:xfrm>
+                    <a:prstGeom prst="rect">
+                      <a:avLst/>
+                    </a:prstGeom>
+                  </pic:spPr>
+                </pic:pic>
+              </a:graphicData>
+            </a:graphic>
+            <wp14:sizeRelH relativeFrom="margin">
+              <wp14:pctWidth>0</wp14:pctWidth>
+            </wp14:sizeRelH>
+            <wp14:sizeRelV relativeFrom="margin">
+              <wp14:pctHeight>0</wp14:pctHeight>
+            </wp14:sizeRelV>
+          </wp:anchor>
+        </w:drawing>
+      </w:r>
+      <w:r>
+        <w:rPr>
+          <w:b/>
+          <w:bCs/>
+          <w:noProof/>
+          <w:color w:val="00B0F0"/>
+          <w:sz w:val="36"/>
+          <w:szCs w:val="36"/>
+        </w:rPr>
+        <w:drawing>
+          <wp:anchor distT="0" distB="0" distL="114300" distR="114300" simplePos="0" relativeHeight="251671552" behindDoc="0" locked="0" layoutInCell="1" allowOverlap="1" wp14:anchorId="1DB41D7F" wp14:editId="26D4D309">
+            <wp:simplePos x="0" y="0"/>
+            <wp:positionH relativeFrom="column">
+              <wp:posOffset>7162800</wp:posOffset>
+            </wp:positionH>
+            <wp:positionV relativeFrom="paragraph">
+              <wp:posOffset>3556635</wp:posOffset>
+            </wp:positionV>
+            <wp:extent cx="1219200" cy="167005"/>
+            <wp:effectExtent l="0" t="0" r="0" b="4445"/>
+            <wp:wrapNone/>
+            <wp:docPr id="40" name="Picture 40"/>
+            <wp:cNvGraphicFramePr>
+              <a:graphicFrameLocks xmlns:a="http://schemas.openxmlformats.org/drawingml/2006/main" noChangeAspect="1"/>
+            </wp:cNvGraphicFramePr>
+            <a:graphic xmlns:a="http://schemas.openxmlformats.org/drawingml/2006/main">
+              <a:graphicData uri="http://schemas.openxmlformats.org/drawingml/2006/picture">
+                <pic:pic xmlns:pic="http://schemas.openxmlformats.org/drawingml/2006/picture">
+                  <pic:nvPicPr>
+                    <pic:cNvPr id="1" name=""/>
+                    <pic:cNvPicPr/>
+                  </pic:nvPicPr>
+                  <pic:blipFill>
+                    <a:blip r:embed="rId31">
+                      <a:extLst>
+                        <a:ext uri="{28A0092B-C50C-407E-A947-70E740481C1C}">
+                          <a14:useLocalDpi xmlns:a14="http://schemas.microsoft.com/office/drawing/2010/main" val="0"/>
+                        </a:ext>
+                      </a:extLst>
+                    </a:blip>
+                    <a:stretch>
+                      <a:fillRect/>
+                    </a:stretch>
+                  </pic:blipFill>
+                  <pic:spPr>
+                    <a:xfrm>
+                      <a:off x="0" y="0"/>
+                      <a:ext cx="1219200" cy="167005"/>
+                    </a:xfrm>
+                    <a:prstGeom prst="rect">
+                      <a:avLst/>
+                    </a:prstGeom>
+                  </pic:spPr>
+                </pic:pic>
+              </a:graphicData>
+            </a:graphic>
+            <wp14:sizeRelH relativeFrom="margin">
+              <wp14:pctWidth>0</wp14:pctWidth>
+            </wp14:sizeRelH>
+            <wp14:sizeRelV relativeFrom="margin">
+              <wp14:pctHeight>0</wp14:pctHeight>
+            </wp14:sizeRelV>
+          </wp:anchor>
+        </w:drawing>
+      </w:r>
+      <w:r>
+        <w:rPr>
+          <w:rStyle w:val="Strong"/>
+          <w:color w:val="00B0F0"/>
+          <w:sz w:val="36"/>
+          <w:szCs w:val="36"/>
+        </w:rPr>
+        <w:drawing>
+          <wp:anchor distT="0" distB="0" distL="114300" distR="114300" simplePos="0" relativeHeight="251668480" behindDoc="0" locked="0" layoutInCell="1" allowOverlap="1" wp14:anchorId="06A6082A" wp14:editId="4DB0C07C">
+            <wp:simplePos x="0" y="0"/>
+            <wp:positionH relativeFrom="column">
+              <wp:posOffset>6524625</wp:posOffset>
+            </wp:positionH>
+            <wp:positionV relativeFrom="paragraph">
+              <wp:posOffset>3743325</wp:posOffset>
+            </wp:positionV>
+            <wp:extent cx="1857375" cy="185420"/>
+            <wp:effectExtent l="0" t="0" r="9525" b="5080"/>
+            <wp:wrapNone/>
+            <wp:docPr id="38" name="Picture 38"/>
+            <wp:cNvGraphicFramePr>
+              <a:graphicFrameLocks xmlns:a="http://schemas.openxmlformats.org/drawingml/2006/main" noChangeAspect="1"/>
+            </wp:cNvGraphicFramePr>
+            <a:graphic xmlns:a="http://schemas.openxmlformats.org/drawingml/2006/main">
+              <a:graphicData uri="http://schemas.openxmlformats.org/drawingml/2006/picture">
+                <pic:pic xmlns:pic="http://schemas.openxmlformats.org/drawingml/2006/picture">
+                  <pic:nvPicPr>
+                    <pic:cNvPr id="1" name=""/>
+                    <pic:cNvPicPr/>
+                  </pic:nvPicPr>
+                  <pic:blipFill>
+                    <a:blip r:embed="rId32">
+                      <a:extLst>
+                        <a:ext uri="{28A0092B-C50C-407E-A947-70E740481C1C}">
+                          <a14:useLocalDpi xmlns:a14="http://schemas.microsoft.com/office/drawing/2010/main" val="0"/>
+                        </a:ext>
+                      </a:extLst>
+                    </a:blip>
+                    <a:stretch>
+                      <a:fillRect/>
+                    </a:stretch>
+                  </pic:blipFill>
+                  <pic:spPr>
+                    <a:xfrm>
+                      <a:off x="0" y="0"/>
+                      <a:ext cx="1857375" cy="185420"/>
+                    </a:xfrm>
+                    <a:prstGeom prst="rect">
+                      <a:avLst/>
+                    </a:prstGeom>
+                  </pic:spPr>
+                </pic:pic>
+              </a:graphicData>
+            </a:graphic>
+          </wp:anchor>
+        </w:drawing>
+      </w:r>
+      <w:r>
+        <w:rPr>
+          <w:rStyle w:val="Strong"/>
+          <w:color w:val="00B0F0"/>
+          <w:sz w:val="36"/>
+          <w:szCs w:val="36"/>
+        </w:rPr>
+        <w:drawing>
+          <wp:anchor distT="0" distB="0" distL="114300" distR="114300" simplePos="0" relativeHeight="251677696" behindDoc="0" locked="0" layoutInCell="1" allowOverlap="1" wp14:anchorId="2C1CD91D" wp14:editId="10D52214">
+            <wp:simplePos x="0" y="0"/>
+            <wp:positionH relativeFrom="column">
+              <wp:posOffset>4677079</wp:posOffset>
+            </wp:positionH>
+            <wp:positionV relativeFrom="paragraph">
+              <wp:posOffset>2157730</wp:posOffset>
+            </wp:positionV>
+            <wp:extent cx="361950" cy="215446"/>
+            <wp:effectExtent l="0" t="0" r="0" b="0"/>
+            <wp:wrapNone/>
+            <wp:docPr id="44" name="Picture 44"/>
+            <wp:cNvGraphicFramePr>
+              <a:graphicFrameLocks xmlns:a="http://schemas.openxmlformats.org/drawingml/2006/main" noChangeAspect="1"/>
+            </wp:cNvGraphicFramePr>
+            <a:graphic xmlns:a="http://schemas.openxmlformats.org/drawingml/2006/main">
+              <a:graphicData uri="http://schemas.openxmlformats.org/drawingml/2006/picture">
+                <pic:pic xmlns:pic="http://schemas.openxmlformats.org/drawingml/2006/picture">
+                  <pic:nvPicPr>
+                    <pic:cNvPr id="1" name=""/>
+                    <pic:cNvPicPr/>
+                  </pic:nvPicPr>
+                  <pic:blipFill>
+                    <a:blip r:embed="rId33">
+                      <a:extLst>
+                        <a:ext uri="{28A0092B-C50C-407E-A947-70E740481C1C}">
+                          <a14:useLocalDpi xmlns:a14="http://schemas.microsoft.com/office/drawing/2010/main" val="0"/>
+                        </a:ext>
+                      </a:extLst>
+                    </a:blip>
+                    <a:stretch>
+                      <a:fillRect/>
+                    </a:stretch>
+                  </pic:blipFill>
+                  <pic:spPr>
+                    <a:xfrm>
+                      <a:off x="0" y="0"/>
+                      <a:ext cx="361950" cy="215446"/>
+                    </a:xfrm>
+                    <a:prstGeom prst="rect">
+                      <a:avLst/>
+                    </a:prstGeom>
+                  </pic:spPr>
+                </pic:pic>
+              </a:graphicData>
+            </a:graphic>
+            <wp14:sizeRelH relativeFrom="margin">
+              <wp14:pctWidth>0</wp14:pctWidth>
+            </wp14:sizeRelH>
+            <wp14:sizeRelV relativeFrom="margin">
+              <wp14:pctHeight>0</wp14:pctHeight>
+            </wp14:sizeRelV>
+          </wp:anchor>
+        </w:drawing>
+      </w:r>
+      <w:r>
+        <w:rPr>
+          <w:rStyle w:val="Strong"/>
+          <w:color w:val="00B0F0"/>
+          <w:sz w:val="36"/>
+          <w:szCs w:val="36"/>
+        </w:rPr>
+        <w:t>After leaving the fortress, due South, Kimb is ambushed!</w:t>
+      </w:r>
+      <w:r>
+        <w:rPr>
+          <w:rStyle w:val="Strong"/>
+          <w:color w:val="00B0F0"/>
+          <w:sz w:val="36"/>
+          <w:szCs w:val="36"/>
+        </w:rPr>
+        <w:br/>
+      </w:r>
+      <w:r>
+        <w:rPr>
+          <w:rStyle w:val="Strong"/>
+          <w:color w:val="00B0F0"/>
+          <w:sz w:val="36"/>
+          <w:szCs w:val="36"/>
+        </w:rPr>
+        <w:br/>
+      </w:r>
+      <w:r>
+        <w:rPr>
+          <w:rStyle w:val="Strong"/>
+          <w:color w:val="00B0F0"/>
+          <w:sz w:val="36"/>
+          <w:szCs w:val="36"/>
+        </w:rPr>
+        <w:drawing>
+          <wp:inline distT="0" distB="0" distL="0" distR="0" wp14:anchorId="3CD327DF" wp14:editId="55466D36">
+            <wp:extent cx="8036309" cy="5781675"/>
+            <wp:effectExtent l="0" t="0" r="3175" b="0"/>
+            <wp:docPr id="33" name="Picture 33"/>
+            <wp:cNvGraphicFramePr>
+              <a:graphicFrameLocks xmlns:a="http://schemas.openxmlformats.org/drawingml/2006/main" noChangeAspect="1"/>
+            </wp:cNvGraphicFramePr>
+            <a:graphic xmlns:a="http://schemas.openxmlformats.org/drawingml/2006/main">
+              <a:graphicData uri="http://schemas.openxmlformats.org/drawingml/2006/picture">
+                <pic:pic xmlns:pic="http://schemas.openxmlformats.org/drawingml/2006/picture">
+                  <pic:nvPicPr>
+                    <pic:cNvPr id="1" name=""/>
+                    <pic:cNvPicPr/>
+                  </pic:nvPicPr>
+                  <pic:blipFill>
+                    <a:blip r:embed="rId34"/>
+                    <a:stretch>
+                      <a:fillRect/>
+                    </a:stretch>
+                  </pic:blipFill>
+                  <pic:spPr>
+                    <a:xfrm>
+                      <a:off x="0" y="0"/>
+                      <a:ext cx="8152538" cy="5865295"/>
+                    </a:xfrm>
+                    <a:prstGeom prst="rect">
+                      <a:avLst/>
+                    </a:prstGeom>
+                  </pic:spPr>
+                </pic:pic>
+              </a:graphicData>
+            </a:graphic>
+          </wp:inline>
+        </w:drawing>
+      </w:r>
+    </w:p>
+    <w:p>
+      <w:pPr>
+        <w:keepNext/>
+        <w:keepLines/>
+        <w:pBdr>
+          <w:bottom w:val="single" w:sz="6" w:space="1" w:color="auto"/>
+        </w:pBdr>
+        <w:jc w:val="center"/>
+        <w:rPr>
+          <w:rStyle w:val="Strong"/>
+          <w:color w:val="00B0F0"/>
+          <w:sz w:val="56"/>
+          <w:szCs w:val="56"/>
+        </w:rPr>
+      </w:pPr>
+      <w:r>
+        <w:rPr>
+          <w:rStyle w:val="Strong"/>
+          <w:color w:val="00B0F0"/>
+          <w:sz w:val="56"/>
+          <w:szCs w:val="56"/>
+        </w:rPr>
+        <w:lastRenderedPageBreak/>
+        <w:t>Luckily Kimb can fly,</w:t>
+      </w:r>
+      <w:r>
+        <w:rPr>
+          <w:rStyle w:val="Strong"/>
+          <w:color w:val="00B0F0"/>
+          <w:sz w:val="56"/>
+          <w:szCs w:val="56"/>
+        </w:rPr>
+        <w:br/>
+      </w:r>
+      <w:r>
+        <w:rPr>
+          <w:rStyle w:val="Strong"/>
+          <w:color w:val="00B0F0"/>
+          <w:sz w:val="56"/>
+          <w:szCs w:val="56"/>
+        </w:rPr>
+        <w:t>so she bolted straight up into the air</w:t>
+      </w:r>
+      <w:r>
+        <w:rPr>
+          <w:rStyle w:val="Strong"/>
+          <w:color w:val="00B0F0"/>
+          <w:sz w:val="56"/>
+          <w:szCs w:val="56"/>
+        </w:rPr>
+        <w:br/>
+      </w:r>
+      <w:r>
+        <w:rPr>
+          <w:rStyle w:val="Strong"/>
+          <w:color w:val="00B0F0"/>
+          <w:sz w:val="56"/>
+          <w:szCs w:val="56"/>
+        </w:rPr>
+        <w:t>while declaring something positive about the experience.</w:t>
+      </w:r>
+      <w:r>
+        <w:rPr>
+          <w:rStyle w:val="Strong"/>
+          <w:color w:val="00B0F0"/>
+          <w:sz w:val="36"/>
+          <w:szCs w:val="36"/>
+        </w:rPr>
+        <w:br/>
+      </w:r>
+      <w:r>
+        <w:rPr>
+          <w:rStyle w:val="Strong"/>
+          <w:color w:val="00B0F0"/>
+          <w:sz w:val="36"/>
+          <w:szCs w:val="36"/>
+        </w:rPr>
+        <w:drawing>
+          <wp:inline distT="0" distB="0" distL="0" distR="0" wp14:anchorId="76B3D2CB" wp14:editId="307D1365">
+            <wp:extent cx="4067175" cy="3217318"/>
+            <wp:effectExtent l="0" t="0" r="0" b="2540"/>
+            <wp:docPr id="45" name="Picture 45"/>
+            <wp:cNvGraphicFramePr>
+              <a:graphicFrameLocks xmlns:a="http://schemas.openxmlformats.org/drawingml/2006/main" noChangeAspect="1"/>
+            </wp:cNvGraphicFramePr>
+            <a:graphic xmlns:a="http://schemas.openxmlformats.org/drawingml/2006/main">
+              <a:graphicData uri="http://schemas.openxmlformats.org/drawingml/2006/picture">
+                <pic:pic xmlns:pic="http://schemas.openxmlformats.org/drawingml/2006/picture">
+                  <pic:nvPicPr>
+                    <pic:cNvPr id="1" name=""/>
+                    <pic:cNvPicPr/>
+                  </pic:nvPicPr>
+                  <pic:blipFill>
+                    <a:blip r:embed="rId35"/>
+                    <a:stretch>
+                      <a:fillRect/>
+                    </a:stretch>
+                  </pic:blipFill>
+                  <pic:spPr>
+                    <a:xfrm>
+                      <a:off x="0" y="0"/>
+                      <a:ext cx="4222492" cy="3340181"/>
+                    </a:xfrm>
+                    <a:prstGeom prst="rect">
+                      <a:avLst/>
+                    </a:prstGeom>
+                  </pic:spPr>
+                </pic:pic>
+              </a:graphicData>
+            </a:graphic>
+          </wp:inline>
+        </w:drawing>
+      </w:r>
+      <w:r>
+        <w:rPr>
+          <w:rStyle w:val="Strong"/>
+          <w:color w:val="00B0F0"/>
+          <w:sz w:val="36"/>
+          <w:szCs w:val="36"/>
+        </w:rPr>
+        <w:br/>
+      </w:r>
+      <w:r>
+        <w:rPr>
+          <w:rStyle w:val="Strong"/>
+          <w:color w:val="00B0F0"/>
+          <w:sz w:val="36"/>
+          <w:szCs w:val="36"/>
+        </w:rPr>
+        <w:drawing>
+          <wp:inline distT="0" distB="0" distL="0" distR="0" wp14:anchorId="773A0C4F" wp14:editId="1D746F34">
+            <wp:extent cx="5006340" cy="571500"/>
+            <wp:effectExtent l="0" t="0" r="3810" b="0"/>
+            <wp:docPr id="46" name="Picture 46"/>
+            <wp:cNvGraphicFramePr>
+              <a:graphicFrameLocks xmlns:a="http://schemas.openxmlformats.org/drawingml/2006/main" noChangeAspect="1"/>
+            </wp:cNvGraphicFramePr>
+            <a:graphic xmlns:a="http://schemas.openxmlformats.org/drawingml/2006/main">
+              <a:graphicData uri="http://schemas.openxmlformats.org/drawingml/2006/picture">
+                <pic:pic xmlns:pic="http://schemas.openxmlformats.org/drawingml/2006/picture">
+                  <pic:nvPicPr>
+                    <pic:cNvPr id="1" name=""/>
+                    <pic:cNvPicPr/>
+                  </pic:nvPicPr>
+                  <pic:blipFill>
+                    <a:blip r:embed="rId36"/>
+                    <a:stretch>
+                      <a:fillRect/>
+                    </a:stretch>
+                  </pic:blipFill>
+                  <pic:spPr>
+                    <a:xfrm>
+                      <a:off x="0" y="0"/>
+                      <a:ext cx="5017675" cy="572794"/>
+                    </a:xfrm>
+                    <a:prstGeom prst="rect">
+                      <a:avLst/>
+                    </a:prstGeom>
+                  </pic:spPr>
+                </pic:pic>
+              </a:graphicData>
+            </a:graphic>
+          </wp:inline>
+        </w:drawing>
+      </w:r>
+    </w:p>
+    <w:p>
+      <w:pPr>
+        <w:keepNext/>
+        <w:keepLines/>
+        <w:pBdr>
+          <w:bottom w:val="single" w:sz="6" w:space="1" w:color="auto"/>
+        </w:pBdr>
+        <w:jc w:val="center"/>
+        <w:rPr>
+          <w:rStyle w:val="Strong"/>
+          <w:color w:val="00B0F0"/>
+          <w:sz w:val="36"/>
+          <w:szCs w:val="36"/>
+        </w:rPr>
+      </w:pPr>
+    </w:p>
+    <w:p>
+      <w:pPr>
+        <w:rPr>
+          <w:rStyle w:val="Strong"/>
+          <w:color w:val="00B0F0"/>
+          <w:sz w:val="36"/>
+          <w:szCs w:val="36"/>
+        </w:rPr>
+      </w:pPr>
+      <w:r>
+        <w:rPr>
+          <w:rStyle w:val="Strong"/>
+          <w:color w:val="00B0F0"/>
+          <w:sz w:val="36"/>
+          <w:szCs w:val="36"/>
+        </w:rPr>
+        <w:br w:type="page"/>
+      </w:r>
+    </w:p>
+    <w:p>
+      <w:pPr>
+        <w:keepNext/>
+        <w:keepLines/>
+        <w:jc w:val="center"/>
+        <w:rPr>
+          <w:rStyle w:val="Strong"/>
+          <w:color w:val="00B0F0"/>
+          <w:sz w:val="36"/>
+          <w:szCs w:val="36"/>
+        </w:rPr>
+      </w:pPr>
+      <w:r>
+        <w:rPr>
+          <w:rStyle w:val="Strong"/>
+          <w:color w:val="00B0F0"/>
+          <w:sz w:val="36"/>
+          <w:szCs w:val="36"/>
+        </w:rPr>
+        <w:lastRenderedPageBreak/>
+        <w:t xml:space="preserve">By the time Kimb made it back to CrescentBraids, she had no companions </w:t>
+      </w:r>
+      <w:r>
+        <w:rPr>
+          <w:rStyle w:val="Strong"/>
+          <mc:AlternateContent>
+            <mc:Choice Requires="w16se"/>
+            <mc:Fallback>
+              <w:rFonts w:ascii="Segoe UI Emoji" w:eastAsia="Segoe UI Emoji" w:hAnsi="Segoe UI Emoji" w:cs="Segoe UI Emoji"/>
+            </mc:Fallback>
+          </mc:AlternateContent>
+          <w:color w:val="00B0F0"/>
+          <w:sz w:val="36"/>
+          <w:szCs w:val="36"/>
+        </w:rPr>
+        <mc:AlternateContent>
+          <mc:Choice Requires="w16se">
+            <w16se:symEx w16se:font="Segoe UI Emoji" w16se:char="2639"/>
+          </mc:Choice>
+          <mc:Fallback>
+            <w:t>☹</w:t>
+          </mc:Fallback>
+        </mc:AlternateContent>
+      </w:r>
+      <w:r>
+        <w:rPr>
+          <w:rStyle w:val="Strong"/>
+          <w:color w:val="00B0F0"/>
+          <w:sz w:val="36"/>
+          <w:szCs w:val="36"/>
+        </w:rPr>
+        <w:br/>
+      </w:r>
+    </w:p>
+    <w:p>
+      <w:pPr>
+        <w:keepNext/>
+        <w:keepLines/>
+        <w:jc w:val="center"/>
+        <w:rPr>
+          <w:rStyle w:val="Strong"/>
+          <w:color w:val="00B0F0"/>
+          <w:sz w:val="36"/>
+          <w:szCs w:val="36"/>
+        </w:rPr>
+      </w:pPr>
+      <w:r>
+        <w:rPr>
+          <w:rStyle w:val="Strong"/>
+          <w:color w:val="00B0F0"/>
+          <w:sz w:val="36"/>
+          <w:szCs w:val="36"/>
+        </w:rPr>
+        <w:drawing>
+          <wp:inline distT="0" distB="0" distL="0" distR="0" wp14:anchorId="3D947A42" wp14:editId="62E19595">
+            <wp:extent cx="7115178" cy="4800600"/>
+            <wp:effectExtent l="0" t="0" r="9525" b="0"/>
+            <wp:docPr id="48" name="Picture 48"/>
+            <wp:cNvGraphicFramePr>
+              <a:graphicFrameLocks xmlns:a="http://schemas.openxmlformats.org/drawingml/2006/main" noChangeAspect="1"/>
+            </wp:cNvGraphicFramePr>
+            <a:graphic xmlns:a="http://schemas.openxmlformats.org/drawingml/2006/main">
+              <a:graphicData uri="http://schemas.openxmlformats.org/drawingml/2006/picture">
+                <pic:pic xmlns:pic="http://schemas.openxmlformats.org/drawingml/2006/picture">
+                  <pic:nvPicPr>
+                    <pic:cNvPr id="1" name=""/>
+                    <pic:cNvPicPr/>
+                  </pic:nvPicPr>
+                  <pic:blipFill>
+                    <a:blip r:embed="rId37"/>
+                    <a:stretch>
+                      <a:fillRect/>
+                    </a:stretch>
+                  </pic:blipFill>
+                  <pic:spPr>
+                    <a:xfrm>
+                      <a:off x="0" y="0"/>
+                      <a:ext cx="7224389" cy="4874285"/>
+                    </a:xfrm>
+                    <a:prstGeom prst="rect">
+                      <a:avLst/>
+                    </a:prstGeom>
+                  </pic:spPr>
+                </pic:pic>
+              </a:graphicData>
+            </a:graphic>
+          </wp:inline>
+        </w:drawing>
+      </w:r>
+      <w:r>
+        <w:rPr>
+          <w:rStyle w:val="Strong"/>
+          <w:color w:val="00B0F0"/>
+          <w:sz w:val="36"/>
+          <w:szCs w:val="36"/>
+        </w:rPr>
+        <w:br/>
+      </w:r>
+      <w:r>
+        <w:rPr>
+          <w:rStyle w:val="Strong"/>
+          <w:color w:val="00B0F0"/>
+          <w:sz w:val="36"/>
+          <w:szCs w:val="36"/>
+        </w:rPr>
+        <w:drawing>
+          <wp:inline distT="0" distB="0" distL="0" distR="0" wp14:anchorId="13798298" wp14:editId="3344BD41">
+            <wp:extent cx="6045596" cy="790575"/>
+            <wp:effectExtent l="0" t="0" r="0" b="0"/>
+            <wp:docPr id="47" name="Picture 47"/>
+            <wp:cNvGraphicFramePr>
+              <a:graphicFrameLocks xmlns:a="http://schemas.openxmlformats.org/drawingml/2006/main" noChangeAspect="1"/>
+            </wp:cNvGraphicFramePr>
+            <a:graphic xmlns:a="http://schemas.openxmlformats.org/drawingml/2006/main">
+              <a:graphicData uri="http://schemas.openxmlformats.org/drawingml/2006/picture">
+                <pic:pic xmlns:pic="http://schemas.openxmlformats.org/drawingml/2006/picture">
+                  <pic:nvPicPr>
+                    <pic:cNvPr id="1" name=""/>
+                    <pic:cNvPicPr/>
+                  </pic:nvPicPr>
+                  <pic:blipFill>
+                    <a:blip r:embed="rId38"/>
+                    <a:stretch>
+                      <a:fillRect/>
+                    </a:stretch>
+                  </pic:blipFill>
+                  <pic:spPr>
+                    <a:xfrm>
+                      <a:off x="0" y="0"/>
+                      <a:ext cx="6209516" cy="812011"/>
+                    </a:xfrm>
+                    <a:prstGeom prst="rect">
+                      <a:avLst/>
+                    </a:prstGeom>
+                  </pic:spPr>
+                </pic:pic>
+              </a:graphicData>
+            </a:graphic>
+          </wp:inline>
+        </w:drawing>
+      </w:r>
+    </w:p>
+    <w:p>
+      <w:pPr>
+        <w:keepNext/>
+        <w:keepLines/>
+        <w:pBdr>
+          <w:bottom w:val="single" w:sz="6" w:space="1" w:color="auto"/>
+        </w:pBdr>
+        <w:jc w:val="center"/>
+        <w:rPr>
+          <w:rStyle w:val="Strong"/>
+          <w:color w:val="00B0F0"/>
+          <w:sz w:val="36"/>
+          <w:szCs w:val="36"/>
+        </w:rPr>
+      </w:pPr>
+      <w:r>
+        <w:rPr>
+          <w:rStyle w:val="Strong"/>
+          <w:color w:val="00B0F0"/>
+          <w:sz w:val="36"/>
+          <w:szCs w:val="36"/>
+        </w:rPr>
+        <w:lastRenderedPageBreak/>
+        <w:br/>
+      </w:r>
+      <w:r>
+        <w:rPr>
+          <w:rStyle w:val="Strong"/>
+          <w:color w:val="00B0F0"/>
+          <w:sz w:val="48"/>
+          <w:szCs w:val="48"/>
+        </w:rPr>
+        <w:t>T</w:t>
+      </w:r>
+      <w:r>
+        <w:rPr>
+          <w:rStyle w:val="Strong"/>
+          <w:color w:val="00B0F0"/>
+          <w:sz w:val="48"/>
+          <w:szCs w:val="48"/>
+        </w:rPr>
+        <w:t>he camp is small, hard to find</w:t>
+      </w:r>
+      <w:r>
+        <w:rPr>
+          <w:rStyle w:val="Strong"/>
+          <w:color w:val="00B0F0"/>
+          <w:sz w:val="48"/>
+          <w:szCs w:val="48"/>
+        </w:rPr>
+        <w:t>.</w:t>
+      </w:r>
+      <w:r>
+        <w:rPr>
+          <w:rStyle w:val="Strong"/>
+          <w:color w:val="00B0F0"/>
+          <w:sz w:val="48"/>
+          <w:szCs w:val="48"/>
+        </w:rPr>
+        <w:br/>
+      </w:r>
+      <w:r>
+        <w:rPr>
+          <w:rStyle w:val="Strong"/>
+          <w:color w:val="00B0F0"/>
+          <w:sz w:val="36"/>
+          <w:szCs w:val="36"/>
+        </w:rPr>
+        <w:br/>
+      </w:r>
+      <w:r>
+        <w:rPr>
+          <w:rStyle w:val="Strong"/>
+          <w:color w:val="00B0F0"/>
+          <w:sz w:val="36"/>
+          <w:szCs w:val="36"/>
+        </w:rPr>
+        <w:drawing>
+          <wp:inline distT="0" distB="0" distL="0" distR="0" wp14:anchorId="065D31BC" wp14:editId="0A9E92C8">
+            <wp:extent cx="4057650" cy="5257302"/>
+            <wp:effectExtent l="0" t="0" r="0" b="635"/>
+            <wp:docPr id="49" name="Picture 49"/>
+            <wp:cNvGraphicFramePr>
+              <a:graphicFrameLocks xmlns:a="http://schemas.openxmlformats.org/drawingml/2006/main" noChangeAspect="1"/>
+            </wp:cNvGraphicFramePr>
+            <a:graphic xmlns:a="http://schemas.openxmlformats.org/drawingml/2006/main">
+              <a:graphicData uri="http://schemas.openxmlformats.org/drawingml/2006/picture">
+                <pic:pic xmlns:pic="http://schemas.openxmlformats.org/drawingml/2006/picture">
+                  <pic:nvPicPr>
+                    <pic:cNvPr id="1" name=""/>
+                    <pic:cNvPicPr/>
+                  </pic:nvPicPr>
+                  <pic:blipFill>
+                    <a:blip r:embed="rId39"/>
+                    <a:stretch>
+                      <a:fillRect/>
+                    </a:stretch>
+                  </pic:blipFill>
+                  <pic:spPr>
+                    <a:xfrm>
+                      <a:off x="0" y="0"/>
+                      <a:ext cx="4179477" cy="5415147"/>
+                    </a:xfrm>
+                    <a:prstGeom prst="rect">
+                      <a:avLst/>
+                    </a:prstGeom>
+                  </pic:spPr>
+                </pic:pic>
+              </a:graphicData>
+            </a:graphic>
+          </wp:inline>
+        </w:drawing>
+      </w:r>
+    </w:p>
+    <w:p>
+      <w:pPr>
+        <w:keepNext/>
+        <w:keepLines/>
+        <w:jc w:val="center"/>
+        <w:rPr>
+          <w:rStyle w:val="Strong"/>
+          <w:color w:val="00B0F0"/>
+          <w:sz w:val="36"/>
+          <w:szCs w:val="36"/>
+        </w:rPr>
+      </w:pPr>
+      <w:r>
+        <w:rPr>
+          <w:rStyle w:val="Strong"/>
+          <w:color w:val="00B0F0"/>
+          <w:sz w:val="52"/>
+          <w:szCs w:val="52"/>
+        </w:rPr>
+        <w:lastRenderedPageBreak/>
+        <w:t>Safely back in her dirty hovel</w:t>
+      </w:r>
+      <w:r>
+        <w:rPr>
+          <w:rStyle w:val="Strong"/>
+          <w:color w:val="00B0F0"/>
+          <w:sz w:val="52"/>
+          <w:szCs w:val="52"/>
+        </w:rPr>
+        <w:t xml:space="preserve">, </w:t>
+      </w:r>
+      <w:r>
+        <w:rPr>
+          <w:rStyle w:val="Strong"/>
+          <w:color w:val="00B0F0"/>
+          <w:sz w:val="52"/>
+          <w:szCs w:val="52"/>
+        </w:rPr>
+        <w:t>Kimb rejoices!</w:t>
+      </w:r>
+      <w:r>
+        <w:rPr>
+          <w:rStyle w:val="Strong"/>
+          <w:color w:val="00B0F0"/>
+          <w:sz w:val="52"/>
+          <w:szCs w:val="52"/>
+        </w:rPr>
+        <w:br/>
+      </w:r>
+      <w:r>
+        <w:rPr>
+          <w:rStyle w:val="Strong"/>
+          <w:color w:val="00B0F0"/>
+          <w:sz w:val="36"/>
+          <w:szCs w:val="36"/>
+        </w:rPr>
+        <w:br/>
+      </w:r>
+      <w:r>
+        <w:rPr>
+          <w:noProof/>
+          <w:color w:val="00B0F0"/>
+          <w:sz w:val="36"/>
+          <w:szCs w:val="36"/>
+        </w:rPr>
+        <w:drawing>
+          <wp:inline distT="0" distB="0" distL="0" distR="0" wp14:anchorId="57A03587" wp14:editId="167A947E">
+            <wp:extent cx="6696075" cy="4987336"/>
+            <wp:effectExtent l="0" t="0" r="0" b="3810"/>
+            <wp:docPr id="52" name="Picture 52"/>
+            <wp:cNvGraphicFramePr>
+              <a:graphicFrameLocks xmlns:a="http://schemas.openxmlformats.org/drawingml/2006/main" noChangeAspect="1"/>
+            </wp:cNvGraphicFramePr>
+            <a:graphic xmlns:a="http://schemas.openxmlformats.org/drawingml/2006/main">
+              <a:graphicData uri="http://schemas.openxmlformats.org/drawingml/2006/picture">
+                <pic:pic xmlns:pic="http://schemas.openxmlformats.org/drawingml/2006/picture">
+                  <pic:nvPicPr>
+                    <pic:cNvPr id="0" name="Picture 1"/>
+                    <pic:cNvPicPr>
+                      <a:picLocks noChangeAspect="1" noChangeArrowheads="1"/>
+                    </pic:cNvPicPr>
+                  </pic:nvPicPr>
+                  <pic:blipFill>
+                    <a:blip r:embed="rId40">
+                      <a:extLst>
+                        <a:ext uri="{28A0092B-C50C-407E-A947-70E740481C1C}">
+                          <a14:useLocalDpi xmlns:a14="http://schemas.microsoft.com/office/drawing/2010/main" val="0"/>
+                        </a:ext>
+                      </a:extLst>
+                    </a:blip>
+                    <a:srcRect/>
+                    <a:stretch>
+                      <a:fillRect/>
+                    </a:stretch>
+                  </pic:blipFill>
+                  <pic:spPr bwMode="auto">
+                    <a:xfrm>
+                      <a:off x="0" y="0"/>
+                      <a:ext cx="6703484" cy="4992854"/>
+                    </a:xfrm>
+                    <a:prstGeom prst="rect">
+                      <a:avLst/>
+                    </a:prstGeom>
+                    <a:noFill/>
+                    <a:ln>
+                      <a:noFill/>
+                    </a:ln>
+                  </pic:spPr>
+                </pic:pic>
+              </a:graphicData>
+            </a:graphic>
+          </wp:inline>
+        </w:drawing>
+      </w:r>
+    </w:p>
+    <w:p>
+      <w:pPr>
+        <w:keepNext/>
+        <w:keepLines/>
+        <w:jc w:val="center"/>
+        <w:rPr>
+          <w:rStyle w:val="Strong"/>
+          <w:color w:val="00B0F0"/>
+          <w:sz w:val="36"/>
+          <w:szCs w:val="36"/>
+        </w:rPr>
+      </w:pPr>
+      <w:r>
+        <w:rPr>
+          <w:rStyle w:val="Strong"/>
+          <w:color w:val="00B0F0"/>
+          <w:sz w:val="36"/>
+          <w:szCs w:val="36"/>
+        </w:rPr>
+        <w:drawing>
+          <wp:inline distT="0" distB="0" distL="0" distR="0" wp14:anchorId="5D4C01EE" wp14:editId="00BCCE87">
+            <wp:extent cx="1343025" cy="901797"/>
+            <wp:effectExtent l="0" t="0" r="0" b="0"/>
+            <wp:docPr id="51" name="Picture 51"/>
+            <wp:cNvGraphicFramePr>
+              <a:graphicFrameLocks xmlns:a="http://schemas.openxmlformats.org/drawingml/2006/main" noChangeAspect="1"/>
+            </wp:cNvGraphicFramePr>
+            <a:graphic xmlns:a="http://schemas.openxmlformats.org/drawingml/2006/main">
+              <a:graphicData uri="http://schemas.openxmlformats.org/drawingml/2006/picture">
+                <pic:pic xmlns:pic="http://schemas.openxmlformats.org/drawingml/2006/picture">
+                  <pic:nvPicPr>
+                    <pic:cNvPr id="1" name=""/>
+                    <pic:cNvPicPr/>
+                  </pic:nvPicPr>
+                  <pic:blipFill rotWithShape="1">
+                    <a:blip r:embed="rId41"/>
+                    <a:srcRect r="82639"/>
+                    <a:stretch/>
+                  </pic:blipFill>
+                  <pic:spPr bwMode="auto">
+                    <a:xfrm>
+                      <a:off x="0" y="0"/>
+                      <a:ext cx="1412655" cy="948551"/>
+                    </a:xfrm>
+                    <a:prstGeom prst="rect">
+                      <a:avLst/>
+                    </a:prstGeom>
+                    <a:ln>
+                      <a:noFill/>
+                    </a:ln>
+                    <a:extLst>
+                      <a:ext uri="{53640926-AAD7-44D8-BBD7-CCE9431645EC}">
+                        <a14:shadowObscured xmlns:a14="http://schemas.microsoft.com/office/drawing/2010/main"/>
+                      </a:ext>
+                    </a:extLst>
+                  </pic:spPr>
+                </pic:pic>
+              </a:graphicData>
+            </a:graphic>
+          </wp:inline>
+        </w:drawing>
+      </w:r>
+      <w:r>
+        <w:rPr>
+          <w:rStyle w:val="Strong"/>
+          <w:color w:val="00B0F0"/>
+          <w:sz w:val="36"/>
+          <w:szCs w:val="36"/>
+        </w:rPr>
+        <w:t xml:space="preserve"> </w:t>
+      </w:r>
+      <w:r>
+        <w:rPr>
+          <w:rStyle w:val="Strong"/>
+          <w:color w:val="00B0F0"/>
+          <w:sz w:val="36"/>
+          <w:szCs w:val="36"/>
+        </w:rPr>
+        <w:drawing>
+          <wp:inline distT="0" distB="0" distL="0" distR="0" wp14:anchorId="4D21687A" wp14:editId="4180C8F6">
+            <wp:extent cx="1333500" cy="900496"/>
+            <wp:effectExtent l="0" t="0" r="0" b="0"/>
+            <wp:docPr id="50" name="Picture 50"/>
+            <wp:cNvGraphicFramePr>
+              <a:graphicFrameLocks xmlns:a="http://schemas.openxmlformats.org/drawingml/2006/main" noChangeAspect="1"/>
+            </wp:cNvGraphicFramePr>
+            <a:graphic xmlns:a="http://schemas.openxmlformats.org/drawingml/2006/main">
+              <a:graphicData uri="http://schemas.openxmlformats.org/drawingml/2006/picture">
+                <pic:pic xmlns:pic="http://schemas.openxmlformats.org/drawingml/2006/picture">
+                  <pic:nvPicPr>
+                    <pic:cNvPr id="1" name=""/>
+                    <pic:cNvPicPr/>
+                  </pic:nvPicPr>
+                  <pic:blipFill rotWithShape="1">
+                    <a:blip r:embed="rId42"/>
+                    <a:srcRect t="1488"/>
+                    <a:stretch/>
+                  </pic:blipFill>
+                  <pic:spPr bwMode="auto">
+                    <a:xfrm>
+                      <a:off x="0" y="0"/>
+                      <a:ext cx="1352354" cy="913228"/>
+                    </a:xfrm>
+                    <a:prstGeom prst="rect">
+                      <a:avLst/>
+                    </a:prstGeom>
+                    <a:ln>
+                      <a:noFill/>
+                    </a:ln>
+                    <a:extLst>
+                      <a:ext uri="{53640926-AAD7-44D8-BBD7-CCE9431645EC}">
+                        <a14:shadowObscured xmlns:a14="http://schemas.microsoft.com/office/drawing/2010/main"/>
+                      </a:ext>
+                    </a:extLst>
+                  </pic:spPr>
+                </pic:pic>
+              </a:graphicData>
+            </a:graphic>
+          </wp:inline>
+        </w:drawing>
+      </w:r>
+    </w:p>
     <w:sectPr>
-      <w:pgSz w:w="12240" w:h="15840"/>
+      <w:pgSz w:w="15840" w:h="12240" w:orient="landscape"/>
       <w:pgMar w:top="720" w:right="720" w:bottom="720" w:left="720" w:header="720" w:footer="720" w:gutter="0"/>
       <w:cols w:space="720"/>
       <w:docGrid w:linePitch="360"/>
@@ -685,6 +4155,17 @@
     <w:semiHidden/>
     <w:unhideWhenUsed/>
   </w:style>
+  <w:style w:type="character" w:styleId="Strong">
+    <w:name w:val="Strong"/>
+    <w:basedOn w:val="DefaultParagraphFont"/>
+    <w:uiPriority w:val="22"/>
+    <w:qFormat/>
+    <w:rsid w:val="003D4739"/>
+    <w:rPr>
+      <w:b/>
+      <w:bCs/>
+    </w:rPr>
+  </w:style>
 </w:styles>
 </file>
 

</xml_diff>